<commit_message>
feat: Homepage and Navbar
</commit_message>
<xml_diff>
--- a/Dokumentasi Bug.docx
+++ b/Dokumentasi Bug.docx
@@ -780,16 +780,7 @@
           <w:sz w:val="24"/>
           <w:szCs w:val="24"/>
         </w:rPr>
-        <w:t xml:space="preserve"> </w:t>
-      </w:r>
-      <w:r>
-        <w:rPr>
-          <w:b/>
-          <w:bCs/>
-          <w:sz w:val="24"/>
-          <w:szCs w:val="24"/>
-        </w:rPr>
-        <w:t xml:space="preserve">Format Response JSON Tidak </w:t>
+        <w:t xml:space="preserve"> Format Response JSON Tidak </w:t>
       </w:r>
       <w:proofErr w:type="spellStart"/>
       <w:r>
@@ -1320,6 +1311,271 @@
       </w:pPr>
     </w:p>
     <w:p/>
+    <w:p/>
+    <w:p/>
+    <w:p/>
+    <w:p/>
+    <w:p/>
+    <w:p/>
+    <w:p/>
+    <w:p/>
+    <w:p>
+      <w:r>
+        <w:rPr>
+          <w:noProof/>
+        </w:rPr>
+        <w:drawing>
+          <wp:anchor distT="0" distB="0" distL="114300" distR="114300" simplePos="0" relativeHeight="251667456" behindDoc="0" locked="0" layoutInCell="1" allowOverlap="1" wp14:anchorId="75DBFF97" wp14:editId="13E93753">
+            <wp:simplePos x="0" y="0"/>
+            <wp:positionH relativeFrom="column">
+              <wp:posOffset>0</wp:posOffset>
+            </wp:positionH>
+            <wp:positionV relativeFrom="paragraph">
+              <wp:posOffset>0</wp:posOffset>
+            </wp:positionV>
+            <wp:extent cx="5731510" cy="2272030"/>
+            <wp:effectExtent l="0" t="0" r="2540" b="0"/>
+            <wp:wrapNone/>
+            <wp:docPr id="461106317" name="Picture 1"/>
+            <wp:cNvGraphicFramePr>
+              <a:graphicFrameLocks xmlns:a="http://schemas.openxmlformats.org/drawingml/2006/main" noChangeAspect="1"/>
+            </wp:cNvGraphicFramePr>
+            <a:graphic xmlns:a="http://schemas.openxmlformats.org/drawingml/2006/main">
+              <a:graphicData uri="http://schemas.openxmlformats.org/drawingml/2006/picture">
+                <pic:pic xmlns:pic="http://schemas.openxmlformats.org/drawingml/2006/picture">
+                  <pic:nvPicPr>
+                    <pic:cNvPr id="461106317" name=""/>
+                    <pic:cNvPicPr/>
+                  </pic:nvPicPr>
+                  <pic:blipFill>
+                    <a:blip r:embed="rId7"/>
+                    <a:stretch>
+                      <a:fillRect/>
+                    </a:stretch>
+                  </pic:blipFill>
+                  <pic:spPr>
+                    <a:xfrm>
+                      <a:off x="0" y="0"/>
+                      <a:ext cx="5731510" cy="2272030"/>
+                    </a:xfrm>
+                    <a:prstGeom prst="rect">
+                      <a:avLst/>
+                    </a:prstGeom>
+                  </pic:spPr>
+                </pic:pic>
+              </a:graphicData>
+            </a:graphic>
+          </wp:anchor>
+        </w:drawing>
+      </w:r>
+    </w:p>
+    <w:p/>
+    <w:p/>
+    <w:p/>
+    <w:p/>
+    <w:p/>
+    <w:p/>
+    <w:p/>
+    <w:p/>
+    <w:p/>
+    <w:p/>
+    <w:p>
+      <w:r>
+        <w:drawing>
+          <wp:anchor distT="0" distB="0" distL="114300" distR="114300" simplePos="0" relativeHeight="251671552" behindDoc="0" locked="0" layoutInCell="1" allowOverlap="1" wp14:anchorId="2E1EAF8A" wp14:editId="6A40FE92">
+            <wp:simplePos x="0" y="0"/>
+            <wp:positionH relativeFrom="column">
+              <wp:posOffset>0</wp:posOffset>
+            </wp:positionH>
+            <wp:positionV relativeFrom="paragraph">
+              <wp:posOffset>0</wp:posOffset>
+            </wp:positionV>
+            <wp:extent cx="5731510" cy="3019425"/>
+            <wp:effectExtent l="0" t="0" r="2540" b="9525"/>
+            <wp:wrapNone/>
+            <wp:docPr id="860203045" name="Picture 1"/>
+            <wp:cNvGraphicFramePr>
+              <a:graphicFrameLocks xmlns:a="http://schemas.openxmlformats.org/drawingml/2006/main" noChangeAspect="1"/>
+            </wp:cNvGraphicFramePr>
+            <a:graphic xmlns:a="http://schemas.openxmlformats.org/drawingml/2006/main">
+              <a:graphicData uri="http://schemas.openxmlformats.org/drawingml/2006/picture">
+                <pic:pic xmlns:pic="http://schemas.openxmlformats.org/drawingml/2006/picture">
+                  <pic:nvPicPr>
+                    <pic:cNvPr id="860203045" name=""/>
+                    <pic:cNvPicPr/>
+                  </pic:nvPicPr>
+                  <pic:blipFill>
+                    <a:blip r:embed="rId8"/>
+                    <a:stretch>
+                      <a:fillRect/>
+                    </a:stretch>
+                  </pic:blipFill>
+                  <pic:spPr>
+                    <a:xfrm>
+                      <a:off x="0" y="0"/>
+                      <a:ext cx="5731510" cy="3019425"/>
+                    </a:xfrm>
+                    <a:prstGeom prst="rect">
+                      <a:avLst/>
+                    </a:prstGeom>
+                  </pic:spPr>
+                </pic:pic>
+              </a:graphicData>
+            </a:graphic>
+          </wp:anchor>
+        </w:drawing>
+      </w:r>
+      <w:r>
+        <w:rPr>
+          <w:noProof/>
+        </w:rPr>
+        <w:drawing>
+          <wp:anchor distT="0" distB="0" distL="114300" distR="114300" simplePos="0" relativeHeight="251669504" behindDoc="0" locked="0" layoutInCell="1" allowOverlap="1" wp14:anchorId="0D194FB6" wp14:editId="1F13BD9B">
+            <wp:simplePos x="0" y="0"/>
+            <wp:positionH relativeFrom="column">
+              <wp:posOffset>0</wp:posOffset>
+            </wp:positionH>
+            <wp:positionV relativeFrom="paragraph">
+              <wp:posOffset>-635</wp:posOffset>
+            </wp:positionV>
+            <wp:extent cx="5731510" cy="2969260"/>
+            <wp:effectExtent l="0" t="0" r="2540" b="2540"/>
+            <wp:wrapNone/>
+            <wp:docPr id="281861942" name="Picture 1"/>
+            <wp:cNvGraphicFramePr>
+              <a:graphicFrameLocks xmlns:a="http://schemas.openxmlformats.org/drawingml/2006/main" noChangeAspect="1"/>
+            </wp:cNvGraphicFramePr>
+            <a:graphic xmlns:a="http://schemas.openxmlformats.org/drawingml/2006/main">
+              <a:graphicData uri="http://schemas.openxmlformats.org/drawingml/2006/picture">
+                <pic:pic xmlns:pic="http://schemas.openxmlformats.org/drawingml/2006/picture">
+                  <pic:nvPicPr>
+                    <pic:cNvPr id="281861942" name=""/>
+                    <pic:cNvPicPr/>
+                  </pic:nvPicPr>
+                  <pic:blipFill>
+                    <a:blip r:embed="rId9"/>
+                    <a:stretch>
+                      <a:fillRect/>
+                    </a:stretch>
+                  </pic:blipFill>
+                  <pic:spPr>
+                    <a:xfrm>
+                      <a:off x="0" y="0"/>
+                      <a:ext cx="5731510" cy="2969260"/>
+                    </a:xfrm>
+                    <a:prstGeom prst="rect">
+                      <a:avLst/>
+                    </a:prstGeom>
+                  </pic:spPr>
+                </pic:pic>
+              </a:graphicData>
+            </a:graphic>
+          </wp:anchor>
+        </w:drawing>
+      </w:r>
+      <w:r>
+        <w:rPr>
+          <w:noProof/>
+        </w:rPr>
+        <w:drawing>
+          <wp:anchor distT="0" distB="0" distL="114300" distR="114300" simplePos="0" relativeHeight="251665408" behindDoc="0" locked="0" layoutInCell="1" allowOverlap="1" wp14:anchorId="2B62D2BC" wp14:editId="093B48CC">
+            <wp:simplePos x="0" y="0"/>
+            <wp:positionH relativeFrom="column">
+              <wp:posOffset>0</wp:posOffset>
+            </wp:positionH>
+            <wp:positionV relativeFrom="paragraph">
+              <wp:posOffset>0</wp:posOffset>
+            </wp:positionV>
+            <wp:extent cx="5058481" cy="2000529"/>
+            <wp:effectExtent l="0" t="0" r="8890" b="0"/>
+            <wp:wrapNone/>
+            <wp:docPr id="798570096" name="Picture 1"/>
+            <wp:cNvGraphicFramePr>
+              <a:graphicFrameLocks xmlns:a="http://schemas.openxmlformats.org/drawingml/2006/main" noChangeAspect="1"/>
+            </wp:cNvGraphicFramePr>
+            <a:graphic xmlns:a="http://schemas.openxmlformats.org/drawingml/2006/main">
+              <a:graphicData uri="http://schemas.openxmlformats.org/drawingml/2006/picture">
+                <pic:pic xmlns:pic="http://schemas.openxmlformats.org/drawingml/2006/picture">
+                  <pic:nvPicPr>
+                    <pic:cNvPr id="798570096" name=""/>
+                    <pic:cNvPicPr/>
+                  </pic:nvPicPr>
+                  <pic:blipFill>
+                    <a:blip r:embed="rId10"/>
+                    <a:stretch>
+                      <a:fillRect/>
+                    </a:stretch>
+                  </pic:blipFill>
+                  <pic:spPr>
+                    <a:xfrm>
+                      <a:off x="0" y="0"/>
+                      <a:ext cx="5058481" cy="2000529"/>
+                    </a:xfrm>
+                    <a:prstGeom prst="rect">
+                      <a:avLst/>
+                    </a:prstGeom>
+                  </pic:spPr>
+                </pic:pic>
+              </a:graphicData>
+            </a:graphic>
+          </wp:anchor>
+        </w:drawing>
+      </w:r>
+      <w:r>
+        <w:rPr>
+          <w:noProof/>
+        </w:rPr>
+        <w:drawing>
+          <wp:anchor distT="0" distB="0" distL="114300" distR="114300" simplePos="0" relativeHeight="251663360" behindDoc="1" locked="0" layoutInCell="1" allowOverlap="1" wp14:anchorId="6D725110" wp14:editId="6A22288F">
+            <wp:simplePos x="0" y="0"/>
+            <wp:positionH relativeFrom="column">
+              <wp:posOffset>635000</wp:posOffset>
+            </wp:positionH>
+            <wp:positionV relativeFrom="page">
+              <wp:posOffset>927100</wp:posOffset>
+            </wp:positionV>
+            <wp:extent cx="3832860" cy="2469515"/>
+            <wp:effectExtent l="0" t="0" r="0" b="6985"/>
+            <wp:wrapNone/>
+            <wp:docPr id="2119165625" name="Picture 1"/>
+            <wp:cNvGraphicFramePr>
+              <a:graphicFrameLocks xmlns:a="http://schemas.openxmlformats.org/drawingml/2006/main" noChangeAspect="1"/>
+            </wp:cNvGraphicFramePr>
+            <a:graphic xmlns:a="http://schemas.openxmlformats.org/drawingml/2006/main">
+              <a:graphicData uri="http://schemas.openxmlformats.org/drawingml/2006/picture">
+                <pic:pic xmlns:pic="http://schemas.openxmlformats.org/drawingml/2006/picture">
+                  <pic:nvPicPr>
+                    <pic:cNvPr id="2119165625" name=""/>
+                    <pic:cNvPicPr/>
+                  </pic:nvPicPr>
+                  <pic:blipFill>
+                    <a:blip r:embed="rId11"/>
+                    <a:stretch>
+                      <a:fillRect/>
+                    </a:stretch>
+                  </pic:blipFill>
+                  <pic:spPr>
+                    <a:xfrm>
+                      <a:off x="0" y="0"/>
+                      <a:ext cx="3832860" cy="2469515"/>
+                    </a:xfrm>
+                    <a:prstGeom prst="rect">
+                      <a:avLst/>
+                    </a:prstGeom>
+                  </pic:spPr>
+                </pic:pic>
+              </a:graphicData>
+            </a:graphic>
+            <wp14:sizeRelH relativeFrom="margin">
+              <wp14:pctWidth>0</wp14:pctWidth>
+            </wp14:sizeRelH>
+            <wp14:sizeRelV relativeFrom="margin">
+              <wp14:pctHeight>0</wp14:pctHeight>
+            </wp14:sizeRelV>
+          </wp:anchor>
+        </w:drawing>
+      </w:r>
+    </w:p>
     <w:sectPr>
       <w:pgSz w:w="11906" w:h="16838"/>
       <w:pgMar w:top="1440" w:right="1440" w:bottom="1440" w:left="1440" w:header="708" w:footer="708" w:gutter="0"/>
@@ -2215,6 +2471,7 @@
   <w:style w:type="character" w:default="1" w:styleId="DefaultParagraphFont">
     <w:name w:val="Default Paragraph Font"/>
     <w:uiPriority w:val="1"/>
+    <w:semiHidden/>
     <w:unhideWhenUsed/>
   </w:style>
   <w:style w:type="table" w:default="1" w:styleId="TableNormal">

</xml_diff>

<commit_message>
feat: env example & dokumentasi bug
</commit_message>
<xml_diff>
--- a/Dokumentasi Bug.docx
+++ b/Dokumentasi Bug.docx
@@ -952,7 +952,13 @@
       </w:r>
       <w:proofErr w:type="spellEnd"/>
       <w:r>
-        <w:t xml:space="preserve"> Laravel, </w:t>
+        <w:t xml:space="preserve"> </w:t>
+      </w:r>
+      <w:r>
+        <w:t>Postman</w:t>
+      </w:r>
+      <w:r>
+        <w:t xml:space="preserve">, </w:t>
       </w:r>
       <w:proofErr w:type="spellStart"/>
       <w:r>
@@ -1303,290 +1309,216 @@
     <w:p>
       <w:pPr>
         <w:pStyle w:val="ListParagraph"/>
-      </w:pPr>
-    </w:p>
-    <w:p>
-      <w:pPr>
-        <w:pStyle w:val="ListParagraph"/>
-      </w:pPr>
-    </w:p>
-    <w:p/>
-    <w:p/>
-    <w:p/>
-    <w:p/>
-    <w:p/>
-    <w:p/>
-    <w:p/>
-    <w:p/>
-    <w:p/>
-    <w:p>
+        <w:numPr>
+          <w:ilvl w:val="0"/>
+          <w:numId w:val="1"/>
+        </w:numPr>
+        <w:rPr>
+          <w:b/>
+          <w:bCs/>
+          <w:sz w:val="24"/>
+          <w:szCs w:val="24"/>
+        </w:rPr>
+      </w:pPr>
+      <w:r>
+        <w:rPr>
+          <w:b/>
+          <w:bCs/>
+          <w:sz w:val="24"/>
+          <w:szCs w:val="24"/>
+        </w:rPr>
+        <w:t xml:space="preserve">Bug 3: Tidak </w:t>
+      </w:r>
+      <w:proofErr w:type="spellStart"/>
+      <w:r>
+        <w:rPr>
+          <w:b/>
+          <w:bCs/>
+          <w:sz w:val="24"/>
+          <w:szCs w:val="24"/>
+        </w:rPr>
+        <w:t>bisa</w:t>
+      </w:r>
+      <w:proofErr w:type="spellEnd"/>
+      <w:r>
+        <w:rPr>
+          <w:b/>
+          <w:bCs/>
+          <w:sz w:val="24"/>
+          <w:szCs w:val="24"/>
+        </w:rPr>
+        <w:t xml:space="preserve"> Update </w:t>
+      </w:r>
+      <w:proofErr w:type="spellStart"/>
+      <w:r>
+        <w:rPr>
+          <w:b/>
+          <w:bCs/>
+          <w:sz w:val="24"/>
+          <w:szCs w:val="24"/>
+        </w:rPr>
+        <w:t>Menggunakan</w:t>
+      </w:r>
+      <w:proofErr w:type="spellEnd"/>
+      <w:r>
+        <w:rPr>
+          <w:b/>
+          <w:bCs/>
+          <w:sz w:val="24"/>
+          <w:szCs w:val="24"/>
+        </w:rPr>
+        <w:t xml:space="preserve"> Form-Data</w:t>
+      </w:r>
+    </w:p>
+    <w:p>
+      <w:pPr>
+        <w:pStyle w:val="ListParagraph"/>
+        <w:numPr>
+          <w:ilvl w:val="0"/>
+          <w:numId w:val="3"/>
+        </w:numPr>
+        <w:rPr>
+          <w:b/>
+          <w:bCs/>
+        </w:rPr>
+      </w:pPr>
+      <w:proofErr w:type="spellStart"/>
+      <w:r>
+        <w:rPr>
+          <w:b/>
+          <w:bCs/>
+        </w:rPr>
+        <w:lastRenderedPageBreak/>
+        <w:t>Deskripsi</w:t>
+      </w:r>
+      <w:proofErr w:type="spellEnd"/>
+      <w:r>
+        <w:rPr>
+          <w:b/>
+          <w:bCs/>
+        </w:rPr>
+        <w:t>:</w:t>
+      </w:r>
+      <w:r>
+        <w:rPr>
+          <w:b/>
+          <w:bCs/>
+        </w:rPr>
+        <w:t xml:space="preserve"> </w:t>
+      </w:r>
+      <w:r>
+        <w:t xml:space="preserve">Saat </w:t>
+      </w:r>
+      <w:proofErr w:type="spellStart"/>
+      <w:r>
+        <w:t>melakukan</w:t>
+      </w:r>
+      <w:proofErr w:type="spellEnd"/>
+      <w:r>
+        <w:t xml:space="preserve"> request </w:t>
+      </w:r>
+      <w:proofErr w:type="spellStart"/>
+      <w:r>
+        <w:t>metode</w:t>
+      </w:r>
+      <w:proofErr w:type="spellEnd"/>
+      <w:r>
+        <w:t xml:space="preserve"> PUT </w:t>
+      </w:r>
+      <w:proofErr w:type="spellStart"/>
+      <w:r>
+        <w:t>ke</w:t>
+      </w:r>
+      <w:proofErr w:type="spellEnd"/>
+      <w:r>
+        <w:t xml:space="preserve"> API </w:t>
+      </w:r>
+      <w:proofErr w:type="spellStart"/>
+      <w:r>
+        <w:t>menggunakan</w:t>
+      </w:r>
+      <w:proofErr w:type="spellEnd"/>
+      <w:r>
+        <w:t xml:space="preserve"> </w:t>
+      </w:r>
+      <w:r>
+        <w:t>Postman</w:t>
+      </w:r>
+      <w:r>
+        <w:t xml:space="preserve">, </w:t>
+      </w:r>
+      <w:proofErr w:type="spellStart"/>
+      <w:r>
+        <w:t>pesan</w:t>
+      </w:r>
+      <w:proofErr w:type="spellEnd"/>
+      <w:r>
+        <w:t xml:space="preserve"> yang </w:t>
+      </w:r>
+      <w:proofErr w:type="spellStart"/>
+      <w:r>
+        <w:t>dihasilkan</w:t>
+      </w:r>
+      <w:proofErr w:type="spellEnd"/>
+      <w:r>
+        <w:t xml:space="preserve"> 200 (</w:t>
+      </w:r>
+      <w:proofErr w:type="spellStart"/>
+      <w:r>
+        <w:t>sukses</w:t>
+      </w:r>
+      <w:proofErr w:type="spellEnd"/>
+      <w:r>
+        <w:t xml:space="preserve">), </w:t>
+      </w:r>
+      <w:proofErr w:type="spellStart"/>
+      <w:r>
+        <w:t>tetapi</w:t>
+      </w:r>
+      <w:proofErr w:type="spellEnd"/>
+      <w:r>
+        <w:t xml:space="preserve"> data </w:t>
+      </w:r>
+      <w:proofErr w:type="spellStart"/>
+      <w:r>
+        <w:t>tidak</w:t>
+      </w:r>
+      <w:proofErr w:type="spellEnd"/>
+      <w:r>
+        <w:t xml:space="preserve"> </w:t>
+      </w:r>
+      <w:proofErr w:type="spellStart"/>
+      <w:r>
+        <w:t>berubah</w:t>
+      </w:r>
+      <w:proofErr w:type="spellEnd"/>
+      <w:r>
+        <w:t>.</w:t>
+      </w:r>
+    </w:p>
+    <w:p>
+      <w:pPr>
+        <w:pStyle w:val="ListParagraph"/>
+        <w:rPr>
+          <w:b/>
+          <w:bCs/>
+        </w:rPr>
+      </w:pPr>
       <w:r>
         <w:rPr>
           <w:noProof/>
         </w:rPr>
         <w:drawing>
-          <wp:anchor distT="0" distB="0" distL="114300" distR="114300" simplePos="0" relativeHeight="251667456" behindDoc="0" locked="0" layoutInCell="1" allowOverlap="1" wp14:anchorId="75DBFF97" wp14:editId="13E93753">
+          <wp:anchor distT="0" distB="0" distL="114300" distR="114300" simplePos="0" relativeHeight="251677696" behindDoc="1" locked="0" layoutInCell="1" allowOverlap="1" wp14:anchorId="4F970528" wp14:editId="3A5E5918">
             <wp:simplePos x="0" y="0"/>
             <wp:positionH relativeFrom="column">
-              <wp:posOffset>0</wp:posOffset>
-            </wp:positionH>
-            <wp:positionV relativeFrom="paragraph">
-              <wp:posOffset>0</wp:posOffset>
-            </wp:positionV>
-            <wp:extent cx="5731510" cy="2272030"/>
-            <wp:effectExtent l="0" t="0" r="2540" b="0"/>
-            <wp:wrapNone/>
-            <wp:docPr id="461106317" name="Picture 1"/>
-            <wp:cNvGraphicFramePr>
-              <a:graphicFrameLocks xmlns:a="http://schemas.openxmlformats.org/drawingml/2006/main" noChangeAspect="1"/>
-            </wp:cNvGraphicFramePr>
-            <a:graphic xmlns:a="http://schemas.openxmlformats.org/drawingml/2006/main">
-              <a:graphicData uri="http://schemas.openxmlformats.org/drawingml/2006/picture">
-                <pic:pic xmlns:pic="http://schemas.openxmlformats.org/drawingml/2006/picture">
-                  <pic:nvPicPr>
-                    <pic:cNvPr id="461106317" name=""/>
-                    <pic:cNvPicPr/>
-                  </pic:nvPicPr>
-                  <pic:blipFill>
-                    <a:blip r:embed="rId7"/>
-                    <a:stretch>
-                      <a:fillRect/>
-                    </a:stretch>
-                  </pic:blipFill>
-                  <pic:spPr>
-                    <a:xfrm>
-                      <a:off x="0" y="0"/>
-                      <a:ext cx="5731510" cy="2272030"/>
-                    </a:xfrm>
-                    <a:prstGeom prst="rect">
-                      <a:avLst/>
-                    </a:prstGeom>
-                  </pic:spPr>
-                </pic:pic>
-              </a:graphicData>
-            </a:graphic>
-          </wp:anchor>
-        </w:drawing>
-      </w:r>
-    </w:p>
-    <w:p/>
-    <w:p/>
-    <w:p/>
-    <w:p/>
-    <w:p/>
-    <w:p/>
-    <w:p/>
-    <w:p/>
-    <w:p/>
-    <w:p/>
-    <w:p>
-      <w:r>
-        <w:drawing>
-          <wp:anchor distT="0" distB="0" distL="114300" distR="114300" simplePos="0" relativeHeight="251673600" behindDoc="0" locked="0" layoutInCell="1" allowOverlap="1" wp14:anchorId="0CA621EA" wp14:editId="5C6FC933">
-            <wp:simplePos x="0" y="0"/>
-            <wp:positionH relativeFrom="column">
-              <wp:posOffset>0</wp:posOffset>
-            </wp:positionH>
-            <wp:positionV relativeFrom="paragraph">
-              <wp:posOffset>0</wp:posOffset>
-            </wp:positionV>
-            <wp:extent cx="5731510" cy="2681605"/>
-            <wp:effectExtent l="0" t="0" r="2540" b="4445"/>
-            <wp:wrapNone/>
-            <wp:docPr id="1031826461" name="Picture 1"/>
-            <wp:cNvGraphicFramePr>
-              <a:graphicFrameLocks xmlns:a="http://schemas.openxmlformats.org/drawingml/2006/main" noChangeAspect="1"/>
-            </wp:cNvGraphicFramePr>
-            <a:graphic xmlns:a="http://schemas.openxmlformats.org/drawingml/2006/main">
-              <a:graphicData uri="http://schemas.openxmlformats.org/drawingml/2006/picture">
-                <pic:pic xmlns:pic="http://schemas.openxmlformats.org/drawingml/2006/picture">
-                  <pic:nvPicPr>
-                    <pic:cNvPr id="1031826461" name=""/>
-                    <pic:cNvPicPr/>
-                  </pic:nvPicPr>
-                  <pic:blipFill>
-                    <a:blip r:embed="rId8"/>
-                    <a:stretch>
-                      <a:fillRect/>
-                    </a:stretch>
-                  </pic:blipFill>
-                  <pic:spPr>
-                    <a:xfrm>
-                      <a:off x="0" y="0"/>
-                      <a:ext cx="5731510" cy="2681605"/>
-                    </a:xfrm>
-                    <a:prstGeom prst="rect">
-                      <a:avLst/>
-                    </a:prstGeom>
-                  </pic:spPr>
-                </pic:pic>
-              </a:graphicData>
-            </a:graphic>
-          </wp:anchor>
-        </w:drawing>
-      </w:r>
-    </w:p>
-    <w:p/>
-    <w:p/>
-    <w:p/>
-    <w:p/>
-    <w:p>
-      <w:r>
-        <w:drawing>
-          <wp:anchor distT="0" distB="0" distL="114300" distR="114300" simplePos="0" relativeHeight="251671552" behindDoc="0" locked="0" layoutInCell="1" allowOverlap="1" wp14:anchorId="2E1EAF8A" wp14:editId="6A40FE92">
-            <wp:simplePos x="0" y="0"/>
-            <wp:positionH relativeFrom="column">
-              <wp:posOffset>0</wp:posOffset>
-            </wp:positionH>
-            <wp:positionV relativeFrom="paragraph">
-              <wp:posOffset>0</wp:posOffset>
-            </wp:positionV>
-            <wp:extent cx="5731510" cy="3019425"/>
-            <wp:effectExtent l="0" t="0" r="2540" b="9525"/>
-            <wp:wrapNone/>
-            <wp:docPr id="860203045" name="Picture 1"/>
-            <wp:cNvGraphicFramePr>
-              <a:graphicFrameLocks xmlns:a="http://schemas.openxmlformats.org/drawingml/2006/main" noChangeAspect="1"/>
-            </wp:cNvGraphicFramePr>
-            <a:graphic xmlns:a="http://schemas.openxmlformats.org/drawingml/2006/main">
-              <a:graphicData uri="http://schemas.openxmlformats.org/drawingml/2006/picture">
-                <pic:pic xmlns:pic="http://schemas.openxmlformats.org/drawingml/2006/picture">
-                  <pic:nvPicPr>
-                    <pic:cNvPr id="860203045" name=""/>
-                    <pic:cNvPicPr/>
-                  </pic:nvPicPr>
-                  <pic:blipFill>
-                    <a:blip r:embed="rId9"/>
-                    <a:stretch>
-                      <a:fillRect/>
-                    </a:stretch>
-                  </pic:blipFill>
-                  <pic:spPr>
-                    <a:xfrm>
-                      <a:off x="0" y="0"/>
-                      <a:ext cx="5731510" cy="3019425"/>
-                    </a:xfrm>
-                    <a:prstGeom prst="rect">
-                      <a:avLst/>
-                    </a:prstGeom>
-                  </pic:spPr>
-                </pic:pic>
-              </a:graphicData>
-            </a:graphic>
-          </wp:anchor>
-        </w:drawing>
-      </w:r>
-      <w:r>
-        <w:rPr>
-          <w:noProof/>
-        </w:rPr>
-        <w:drawing>
-          <wp:anchor distT="0" distB="0" distL="114300" distR="114300" simplePos="0" relativeHeight="251669504" behindDoc="0" locked="0" layoutInCell="1" allowOverlap="1" wp14:anchorId="0D194FB6" wp14:editId="1F13BD9B">
-            <wp:simplePos x="0" y="0"/>
-            <wp:positionH relativeFrom="column">
-              <wp:posOffset>0</wp:posOffset>
-            </wp:positionH>
-            <wp:positionV relativeFrom="paragraph">
-              <wp:posOffset>-635</wp:posOffset>
-            </wp:positionV>
-            <wp:extent cx="5731510" cy="2969260"/>
-            <wp:effectExtent l="0" t="0" r="2540" b="2540"/>
-            <wp:wrapNone/>
-            <wp:docPr id="281861942" name="Picture 1"/>
-            <wp:cNvGraphicFramePr>
-              <a:graphicFrameLocks xmlns:a="http://schemas.openxmlformats.org/drawingml/2006/main" noChangeAspect="1"/>
-            </wp:cNvGraphicFramePr>
-            <a:graphic xmlns:a="http://schemas.openxmlformats.org/drawingml/2006/main">
-              <a:graphicData uri="http://schemas.openxmlformats.org/drawingml/2006/picture">
-                <pic:pic xmlns:pic="http://schemas.openxmlformats.org/drawingml/2006/picture">
-                  <pic:nvPicPr>
-                    <pic:cNvPr id="281861942" name=""/>
-                    <pic:cNvPicPr/>
-                  </pic:nvPicPr>
-                  <pic:blipFill>
-                    <a:blip r:embed="rId10"/>
-                    <a:stretch>
-                      <a:fillRect/>
-                    </a:stretch>
-                  </pic:blipFill>
-                  <pic:spPr>
-                    <a:xfrm>
-                      <a:off x="0" y="0"/>
-                      <a:ext cx="5731510" cy="2969260"/>
-                    </a:xfrm>
-                    <a:prstGeom prst="rect">
-                      <a:avLst/>
-                    </a:prstGeom>
-                  </pic:spPr>
-                </pic:pic>
-              </a:graphicData>
-            </a:graphic>
-          </wp:anchor>
-        </w:drawing>
-      </w:r>
-      <w:r>
-        <w:rPr>
-          <w:noProof/>
-        </w:rPr>
-        <w:drawing>
-          <wp:anchor distT="0" distB="0" distL="114300" distR="114300" simplePos="0" relativeHeight="251665408" behindDoc="0" locked="0" layoutInCell="1" allowOverlap="1" wp14:anchorId="2B62D2BC" wp14:editId="093B48CC">
-            <wp:simplePos x="0" y="0"/>
-            <wp:positionH relativeFrom="column">
-              <wp:posOffset>0</wp:posOffset>
-            </wp:positionH>
-            <wp:positionV relativeFrom="paragraph">
-              <wp:posOffset>0</wp:posOffset>
-            </wp:positionV>
-            <wp:extent cx="5058481" cy="2000529"/>
-            <wp:effectExtent l="0" t="0" r="8890" b="0"/>
-            <wp:wrapNone/>
-            <wp:docPr id="798570096" name="Picture 1"/>
-            <wp:cNvGraphicFramePr>
-              <a:graphicFrameLocks xmlns:a="http://schemas.openxmlformats.org/drawingml/2006/main" noChangeAspect="1"/>
-            </wp:cNvGraphicFramePr>
-            <a:graphic xmlns:a="http://schemas.openxmlformats.org/drawingml/2006/main">
-              <a:graphicData uri="http://schemas.openxmlformats.org/drawingml/2006/picture">
-                <pic:pic xmlns:pic="http://schemas.openxmlformats.org/drawingml/2006/picture">
-                  <pic:nvPicPr>
-                    <pic:cNvPr id="798570096" name=""/>
-                    <pic:cNvPicPr/>
-                  </pic:nvPicPr>
-                  <pic:blipFill>
-                    <a:blip r:embed="rId11"/>
-                    <a:stretch>
-                      <a:fillRect/>
-                    </a:stretch>
-                  </pic:blipFill>
-                  <pic:spPr>
-                    <a:xfrm>
-                      <a:off x="0" y="0"/>
-                      <a:ext cx="5058481" cy="2000529"/>
-                    </a:xfrm>
-                    <a:prstGeom prst="rect">
-                      <a:avLst/>
-                    </a:prstGeom>
-                  </pic:spPr>
-                </pic:pic>
-              </a:graphicData>
-            </a:graphic>
-          </wp:anchor>
-        </w:drawing>
-      </w:r>
-      <w:r>
-        <w:rPr>
-          <w:noProof/>
-        </w:rPr>
-        <w:drawing>
-          <wp:anchor distT="0" distB="0" distL="114300" distR="114300" simplePos="0" relativeHeight="251663360" behindDoc="1" locked="0" layoutInCell="1" allowOverlap="1" wp14:anchorId="6D725110" wp14:editId="6A22288F">
-            <wp:simplePos x="0" y="0"/>
-            <wp:positionH relativeFrom="column">
-              <wp:posOffset>635000</wp:posOffset>
+              <wp:posOffset>482600</wp:posOffset>
             </wp:positionH>
             <wp:positionV relativeFrom="page">
-              <wp:posOffset>927100</wp:posOffset>
+              <wp:posOffset>1466850</wp:posOffset>
             </wp:positionV>
-            <wp:extent cx="3832860" cy="2469515"/>
-            <wp:effectExtent l="0" t="0" r="0" b="6985"/>
+            <wp:extent cx="3349933" cy="2158365"/>
+            <wp:effectExtent l="0" t="0" r="3175" b="0"/>
             <wp:wrapNone/>
             <wp:docPr id="2119165625" name="Picture 1"/>
             <wp:cNvGraphicFramePr>
@@ -1600,7 +1532,7 @@
                     <pic:cNvPicPr/>
                   </pic:nvPicPr>
                   <pic:blipFill>
-                    <a:blip r:embed="rId12"/>
+                    <a:blip r:embed="rId7"/>
                     <a:stretch>
                       <a:fillRect/>
                     </a:stretch>
@@ -1608,7 +1540,7 @@
                   <pic:spPr>
                     <a:xfrm>
                       <a:off x="0" y="0"/>
-                      <a:ext cx="3832860" cy="2469515"/>
+                      <a:ext cx="3349933" cy="2158365"/>
                     </a:xfrm>
                     <a:prstGeom prst="rect">
                       <a:avLst/>
@@ -1627,6 +1559,2294 @@
         </w:drawing>
       </w:r>
     </w:p>
+    <w:p>
+      <w:pPr>
+        <w:ind w:left="360"/>
+        <w:rPr>
+          <w:b/>
+          <w:bCs/>
+        </w:rPr>
+      </w:pPr>
+    </w:p>
+    <w:p>
+      <w:pPr>
+        <w:ind w:left="360"/>
+        <w:rPr>
+          <w:b/>
+          <w:bCs/>
+        </w:rPr>
+      </w:pPr>
+    </w:p>
+    <w:p>
+      <w:pPr>
+        <w:ind w:left="360"/>
+        <w:rPr>
+          <w:b/>
+          <w:bCs/>
+        </w:rPr>
+      </w:pPr>
+    </w:p>
+    <w:p>
+      <w:pPr>
+        <w:ind w:left="360"/>
+        <w:rPr>
+          <w:b/>
+          <w:bCs/>
+        </w:rPr>
+      </w:pPr>
+    </w:p>
+    <w:p>
+      <w:pPr>
+        <w:ind w:left="360"/>
+        <w:rPr>
+          <w:b/>
+          <w:bCs/>
+        </w:rPr>
+      </w:pPr>
+    </w:p>
+    <w:p>
+      <w:pPr>
+        <w:ind w:left="360"/>
+        <w:rPr>
+          <w:b/>
+          <w:bCs/>
+        </w:rPr>
+      </w:pPr>
+    </w:p>
+    <w:p>
+      <w:pPr>
+        <w:ind w:left="360"/>
+        <w:rPr>
+          <w:b/>
+          <w:bCs/>
+        </w:rPr>
+      </w:pPr>
+    </w:p>
+    <w:p>
+      <w:pPr>
+        <w:ind w:left="360"/>
+        <w:rPr>
+          <w:b/>
+          <w:bCs/>
+        </w:rPr>
+      </w:pPr>
+      <w:r>
+        <w:rPr>
+          <w:noProof/>
+        </w:rPr>
+        <w:drawing>
+          <wp:anchor distT="0" distB="0" distL="114300" distR="114300" simplePos="0" relativeHeight="251683840" behindDoc="1" locked="0" layoutInCell="1" allowOverlap="1" wp14:anchorId="7AA8BFE7" wp14:editId="271AFDF0">
+            <wp:simplePos x="0" y="0"/>
+            <wp:positionH relativeFrom="column">
+              <wp:posOffset>482600</wp:posOffset>
+            </wp:positionH>
+            <wp:positionV relativeFrom="paragraph">
+              <wp:posOffset>184150</wp:posOffset>
+            </wp:positionV>
+            <wp:extent cx="4238626" cy="1676292"/>
+            <wp:effectExtent l="0" t="0" r="0" b="635"/>
+            <wp:wrapNone/>
+            <wp:docPr id="798570096" name="Picture 1"/>
+            <wp:cNvGraphicFramePr>
+              <a:graphicFrameLocks xmlns:a="http://schemas.openxmlformats.org/drawingml/2006/main" noChangeAspect="1"/>
+            </wp:cNvGraphicFramePr>
+            <a:graphic xmlns:a="http://schemas.openxmlformats.org/drawingml/2006/main">
+              <a:graphicData uri="http://schemas.openxmlformats.org/drawingml/2006/picture">
+                <pic:pic xmlns:pic="http://schemas.openxmlformats.org/drawingml/2006/picture">
+                  <pic:nvPicPr>
+                    <pic:cNvPr id="798570096" name=""/>
+                    <pic:cNvPicPr/>
+                  </pic:nvPicPr>
+                  <pic:blipFill>
+                    <a:blip r:embed="rId8"/>
+                    <a:stretch>
+                      <a:fillRect/>
+                    </a:stretch>
+                  </pic:blipFill>
+                  <pic:spPr>
+                    <a:xfrm>
+                      <a:off x="0" y="0"/>
+                      <a:ext cx="4238626" cy="1676292"/>
+                    </a:xfrm>
+                    <a:prstGeom prst="rect">
+                      <a:avLst/>
+                    </a:prstGeom>
+                  </pic:spPr>
+                </pic:pic>
+              </a:graphicData>
+            </a:graphic>
+            <wp14:sizeRelH relativeFrom="margin">
+              <wp14:pctWidth>0</wp14:pctWidth>
+            </wp14:sizeRelH>
+            <wp14:sizeRelV relativeFrom="margin">
+              <wp14:pctHeight>0</wp14:pctHeight>
+            </wp14:sizeRelV>
+          </wp:anchor>
+        </w:drawing>
+      </w:r>
+    </w:p>
+    <w:p>
+      <w:pPr>
+        <w:ind w:left="360"/>
+        <w:rPr>
+          <w:b/>
+          <w:bCs/>
+        </w:rPr>
+      </w:pPr>
+    </w:p>
+    <w:p>
+      <w:pPr>
+        <w:ind w:left="360"/>
+        <w:rPr>
+          <w:b/>
+          <w:bCs/>
+        </w:rPr>
+      </w:pPr>
+    </w:p>
+    <w:p>
+      <w:pPr>
+        <w:ind w:left="360"/>
+        <w:rPr>
+          <w:b/>
+          <w:bCs/>
+        </w:rPr>
+      </w:pPr>
+    </w:p>
+    <w:p>
+      <w:pPr>
+        <w:ind w:left="360"/>
+        <w:rPr>
+          <w:b/>
+          <w:bCs/>
+        </w:rPr>
+      </w:pPr>
+    </w:p>
+    <w:p>
+      <w:pPr>
+        <w:ind w:left="360"/>
+        <w:rPr>
+          <w:b/>
+          <w:bCs/>
+        </w:rPr>
+      </w:pPr>
+    </w:p>
+    <w:p>
+      <w:pPr>
+        <w:ind w:left="360"/>
+        <w:rPr>
+          <w:b/>
+          <w:bCs/>
+        </w:rPr>
+      </w:pPr>
+    </w:p>
+    <w:p>
+      <w:pPr>
+        <w:pStyle w:val="ListParagraph"/>
+        <w:numPr>
+          <w:ilvl w:val="0"/>
+          <w:numId w:val="3"/>
+        </w:numPr>
+        <w:rPr>
+          <w:b/>
+          <w:bCs/>
+        </w:rPr>
+      </w:pPr>
+      <w:proofErr w:type="spellStart"/>
+      <w:r>
+        <w:rPr>
+          <w:b/>
+          <w:bCs/>
+        </w:rPr>
+        <w:t>Penyelesaian</w:t>
+      </w:r>
+      <w:proofErr w:type="spellEnd"/>
+      <w:r>
+        <w:rPr>
+          <w:b/>
+          <w:bCs/>
+        </w:rPr>
+        <w:t>:</w:t>
+      </w:r>
+      <w:r>
+        <w:rPr>
+          <w:b/>
+          <w:bCs/>
+        </w:rPr>
+        <w:t xml:space="preserve"> </w:t>
+      </w:r>
+      <w:proofErr w:type="spellStart"/>
+      <w:r>
+        <w:t>Setelah</w:t>
+      </w:r>
+      <w:proofErr w:type="spellEnd"/>
+      <w:r>
+        <w:t xml:space="preserve"> </w:t>
+      </w:r>
+      <w:proofErr w:type="spellStart"/>
+      <w:r>
+        <w:t>mencari</w:t>
+      </w:r>
+      <w:proofErr w:type="spellEnd"/>
+      <w:r>
+        <w:t xml:space="preserve"> </w:t>
+      </w:r>
+      <w:proofErr w:type="spellStart"/>
+      <w:r>
+        <w:t>solusi</w:t>
+      </w:r>
+      <w:proofErr w:type="spellEnd"/>
+      <w:r>
+        <w:t xml:space="preserve"> di Stack Overflow, </w:t>
+      </w:r>
+      <w:proofErr w:type="spellStart"/>
+      <w:r>
+        <w:t>saya</w:t>
+      </w:r>
+      <w:proofErr w:type="spellEnd"/>
+      <w:r>
+        <w:t xml:space="preserve"> </w:t>
+      </w:r>
+      <w:proofErr w:type="spellStart"/>
+      <w:r>
+        <w:t>menemukan</w:t>
+      </w:r>
+      <w:proofErr w:type="spellEnd"/>
+      <w:r>
+        <w:t xml:space="preserve"> </w:t>
+      </w:r>
+      <w:proofErr w:type="spellStart"/>
+      <w:r>
+        <w:t>bahwa</w:t>
+      </w:r>
+      <w:proofErr w:type="spellEnd"/>
+      <w:r>
+        <w:t xml:space="preserve"> Laravel </w:t>
+      </w:r>
+      <w:proofErr w:type="spellStart"/>
+      <w:r>
+        <w:t>tidak</w:t>
+      </w:r>
+      <w:proofErr w:type="spellEnd"/>
+      <w:r>
+        <w:t xml:space="preserve"> </w:t>
+      </w:r>
+      <w:proofErr w:type="spellStart"/>
+      <w:r>
+        <w:t>mendukung</w:t>
+      </w:r>
+      <w:proofErr w:type="spellEnd"/>
+      <w:r>
+        <w:t xml:space="preserve"> form-data pada </w:t>
+      </w:r>
+      <w:proofErr w:type="spellStart"/>
+      <w:r>
+        <w:t>metode</w:t>
+      </w:r>
+      <w:proofErr w:type="spellEnd"/>
+      <w:r>
+        <w:t xml:space="preserve"> PUT. Saya </w:t>
+      </w:r>
+      <w:proofErr w:type="spellStart"/>
+      <w:r>
+        <w:t>menggunakan</w:t>
+      </w:r>
+      <w:proofErr w:type="spellEnd"/>
+      <w:r>
+        <w:t xml:space="preserve"> </w:t>
+      </w:r>
+      <w:proofErr w:type="spellStart"/>
+      <w:r>
+        <w:t>metode</w:t>
+      </w:r>
+      <w:proofErr w:type="spellEnd"/>
+      <w:r>
+        <w:t xml:space="preserve"> POST </w:t>
+      </w:r>
+      <w:proofErr w:type="spellStart"/>
+      <w:r>
+        <w:t>dengan</w:t>
+      </w:r>
+      <w:proofErr w:type="spellEnd"/>
+      <w:r>
+        <w:t xml:space="preserve"> </w:t>
+      </w:r>
+      <w:proofErr w:type="spellStart"/>
+      <w:r>
+        <w:t>menambahkan</w:t>
+      </w:r>
+      <w:proofErr w:type="spellEnd"/>
+      <w:r>
+        <w:t xml:space="preserve"> key _method dan value PUT pada body form-data</w:t>
+      </w:r>
+      <w:r>
+        <w:t>.</w:t>
+      </w:r>
+    </w:p>
+    <w:p>
+      <w:pPr>
+        <w:pStyle w:val="ListParagraph"/>
+        <w:numPr>
+          <w:ilvl w:val="0"/>
+          <w:numId w:val="3"/>
+        </w:numPr>
+        <w:rPr>
+          <w:b/>
+          <w:bCs/>
+        </w:rPr>
+      </w:pPr>
+      <w:r>
+        <w:rPr>
+          <w:b/>
+          <w:bCs/>
+        </w:rPr>
+        <w:t xml:space="preserve">Hasil: </w:t>
+      </w:r>
+      <w:r>
+        <w:t xml:space="preserve">Data </w:t>
+      </w:r>
+      <w:proofErr w:type="spellStart"/>
+      <w:r>
+        <w:t>berhasil</w:t>
+      </w:r>
+      <w:proofErr w:type="spellEnd"/>
+      <w:r>
+        <w:t xml:space="preserve"> </w:t>
+      </w:r>
+      <w:proofErr w:type="spellStart"/>
+      <w:r>
+        <w:t>diperbarui</w:t>
+      </w:r>
+      <w:proofErr w:type="spellEnd"/>
+      <w:r>
+        <w:t xml:space="preserve">, dan client-side API call pun </w:t>
+      </w:r>
+      <w:proofErr w:type="spellStart"/>
+      <w:r>
+        <w:t>mengikuti</w:t>
+      </w:r>
+      <w:proofErr w:type="spellEnd"/>
+      <w:r>
+        <w:t xml:space="preserve"> </w:t>
+      </w:r>
+      <w:proofErr w:type="spellStart"/>
+      <w:r>
+        <w:t>pendekatan</w:t>
+      </w:r>
+      <w:proofErr w:type="spellEnd"/>
+      <w:r>
+        <w:t xml:space="preserve"> </w:t>
+      </w:r>
+      <w:proofErr w:type="spellStart"/>
+      <w:r>
+        <w:t>ini</w:t>
+      </w:r>
+      <w:proofErr w:type="spellEnd"/>
+      <w:r>
+        <w:t>.</w:t>
+      </w:r>
+    </w:p>
+    <w:p>
+      <w:pPr>
+        <w:pStyle w:val="ListParagraph"/>
+        <w:rPr>
+          <w:b/>
+          <w:bCs/>
+          <w:sz w:val="24"/>
+          <w:szCs w:val="24"/>
+        </w:rPr>
+      </w:pPr>
+    </w:p>
+    <w:p>
+      <w:pPr>
+        <w:pStyle w:val="ListParagraph"/>
+        <w:numPr>
+          <w:ilvl w:val="0"/>
+          <w:numId w:val="1"/>
+        </w:numPr>
+        <w:rPr>
+          <w:b/>
+          <w:bCs/>
+          <w:sz w:val="24"/>
+          <w:szCs w:val="24"/>
+        </w:rPr>
+      </w:pPr>
+      <w:r>
+        <w:rPr>
+          <w:b/>
+          <w:bCs/>
+          <w:sz w:val="24"/>
+          <w:szCs w:val="24"/>
+        </w:rPr>
+        <w:t>Bug 4:</w:t>
+      </w:r>
+      <w:r>
+        <w:rPr>
+          <w:b/>
+          <w:bCs/>
+          <w:sz w:val="24"/>
+          <w:szCs w:val="24"/>
+        </w:rPr>
+        <w:t xml:space="preserve"> </w:t>
+      </w:r>
+      <w:proofErr w:type="spellStart"/>
+      <w:r>
+        <w:rPr>
+          <w:b/>
+          <w:bCs/>
+          <w:sz w:val="24"/>
+          <w:szCs w:val="24"/>
+        </w:rPr>
+        <w:t>Terdapat</w:t>
+      </w:r>
+      <w:proofErr w:type="spellEnd"/>
+      <w:r>
+        <w:rPr>
+          <w:b/>
+          <w:bCs/>
+          <w:sz w:val="24"/>
+          <w:szCs w:val="24"/>
+        </w:rPr>
+        <w:t xml:space="preserve"> </w:t>
+      </w:r>
+      <w:proofErr w:type="spellStart"/>
+      <w:r>
+        <w:rPr>
+          <w:b/>
+          <w:bCs/>
+          <w:sz w:val="24"/>
+          <w:szCs w:val="24"/>
+        </w:rPr>
+        <w:t>gambar</w:t>
+      </w:r>
+      <w:proofErr w:type="spellEnd"/>
+      <w:r>
+        <w:rPr>
+          <w:b/>
+          <w:bCs/>
+          <w:sz w:val="24"/>
+          <w:szCs w:val="24"/>
+        </w:rPr>
+        <w:t xml:space="preserve"> </w:t>
+      </w:r>
+      <w:proofErr w:type="spellStart"/>
+      <w:r>
+        <w:rPr>
+          <w:b/>
+          <w:bCs/>
+          <w:sz w:val="24"/>
+          <w:szCs w:val="24"/>
+        </w:rPr>
+        <w:t>aneh</w:t>
+      </w:r>
+      <w:proofErr w:type="spellEnd"/>
+      <w:r>
+        <w:rPr>
+          <w:b/>
+          <w:bCs/>
+          <w:sz w:val="24"/>
+          <w:szCs w:val="24"/>
+        </w:rPr>
+        <w:t xml:space="preserve"> yang </w:t>
+      </w:r>
+      <w:proofErr w:type="spellStart"/>
+      <w:r>
+        <w:rPr>
+          <w:b/>
+          <w:bCs/>
+          <w:sz w:val="24"/>
+          <w:szCs w:val="24"/>
+        </w:rPr>
+        <w:t>menutupi</w:t>
+      </w:r>
+      <w:proofErr w:type="spellEnd"/>
+      <w:r>
+        <w:rPr>
+          <w:b/>
+          <w:bCs/>
+          <w:sz w:val="24"/>
+          <w:szCs w:val="24"/>
+        </w:rPr>
+        <w:t xml:space="preserve"> </w:t>
+      </w:r>
+      <w:proofErr w:type="spellStart"/>
+      <w:r>
+        <w:rPr>
+          <w:b/>
+          <w:bCs/>
+          <w:sz w:val="24"/>
+          <w:szCs w:val="24"/>
+        </w:rPr>
+        <w:t>lay</w:t>
+      </w:r>
+      <w:r>
+        <w:rPr>
+          <w:b/>
+          <w:bCs/>
+          <w:sz w:val="24"/>
+          <w:szCs w:val="24"/>
+        </w:rPr>
+        <w:t>a</w:t>
+      </w:r>
+      <w:r>
+        <w:rPr>
+          <w:b/>
+          <w:bCs/>
+          <w:sz w:val="24"/>
+          <w:szCs w:val="24"/>
+        </w:rPr>
+        <w:t>r</w:t>
+      </w:r>
+      <w:proofErr w:type="spellEnd"/>
+    </w:p>
+    <w:p>
+      <w:pPr>
+        <w:pStyle w:val="ListParagraph"/>
+        <w:rPr>
+          <w:b/>
+          <w:bCs/>
+          <w:sz w:val="24"/>
+          <w:szCs w:val="24"/>
+        </w:rPr>
+      </w:pPr>
+      <w:r>
+        <w:rPr>
+          <w:noProof/>
+        </w:rPr>
+        <w:drawing>
+          <wp:anchor distT="0" distB="0" distL="114300" distR="114300" simplePos="0" relativeHeight="251679744" behindDoc="1" locked="0" layoutInCell="1" allowOverlap="1" wp14:anchorId="0702A4BF" wp14:editId="0BBFD312">
+            <wp:simplePos x="0" y="0"/>
+            <wp:positionH relativeFrom="column">
+              <wp:posOffset>450850</wp:posOffset>
+            </wp:positionH>
+            <wp:positionV relativeFrom="paragraph">
+              <wp:posOffset>84455</wp:posOffset>
+            </wp:positionV>
+            <wp:extent cx="4129405" cy="1932200"/>
+            <wp:effectExtent l="0" t="0" r="4445" b="0"/>
+            <wp:wrapNone/>
+            <wp:docPr id="1031826461" name="Picture 1"/>
+            <wp:cNvGraphicFramePr>
+              <a:graphicFrameLocks xmlns:a="http://schemas.openxmlformats.org/drawingml/2006/main" noChangeAspect="1"/>
+            </wp:cNvGraphicFramePr>
+            <a:graphic xmlns:a="http://schemas.openxmlformats.org/drawingml/2006/main">
+              <a:graphicData uri="http://schemas.openxmlformats.org/drawingml/2006/picture">
+                <pic:pic xmlns:pic="http://schemas.openxmlformats.org/drawingml/2006/picture">
+                  <pic:nvPicPr>
+                    <pic:cNvPr id="1031826461" name=""/>
+                    <pic:cNvPicPr/>
+                  </pic:nvPicPr>
+                  <pic:blipFill>
+                    <a:blip r:embed="rId9"/>
+                    <a:stretch>
+                      <a:fillRect/>
+                    </a:stretch>
+                  </pic:blipFill>
+                  <pic:spPr>
+                    <a:xfrm>
+                      <a:off x="0" y="0"/>
+                      <a:ext cx="4129405" cy="1932200"/>
+                    </a:xfrm>
+                    <a:prstGeom prst="rect">
+                      <a:avLst/>
+                    </a:prstGeom>
+                  </pic:spPr>
+                </pic:pic>
+              </a:graphicData>
+            </a:graphic>
+            <wp14:sizeRelH relativeFrom="margin">
+              <wp14:pctWidth>0</wp14:pctWidth>
+            </wp14:sizeRelH>
+            <wp14:sizeRelV relativeFrom="margin">
+              <wp14:pctHeight>0</wp14:pctHeight>
+            </wp14:sizeRelV>
+          </wp:anchor>
+        </w:drawing>
+      </w:r>
+    </w:p>
+    <w:p>
+      <w:pPr>
+        <w:pStyle w:val="ListParagraph"/>
+        <w:rPr>
+          <w:b/>
+          <w:bCs/>
+        </w:rPr>
+      </w:pPr>
+    </w:p>
+    <w:p>
+      <w:pPr>
+        <w:pStyle w:val="ListParagraph"/>
+        <w:rPr>
+          <w:b/>
+          <w:bCs/>
+        </w:rPr>
+      </w:pPr>
+    </w:p>
+    <w:p>
+      <w:pPr>
+        <w:pStyle w:val="ListParagraph"/>
+        <w:rPr>
+          <w:b/>
+          <w:bCs/>
+        </w:rPr>
+      </w:pPr>
+    </w:p>
+    <w:p>
+      <w:pPr>
+        <w:pStyle w:val="ListParagraph"/>
+        <w:rPr>
+          <w:b/>
+          <w:bCs/>
+        </w:rPr>
+      </w:pPr>
+    </w:p>
+    <w:p>
+      <w:pPr>
+        <w:pStyle w:val="ListParagraph"/>
+        <w:rPr>
+          <w:b/>
+          <w:bCs/>
+        </w:rPr>
+      </w:pPr>
+    </w:p>
+    <w:p>
+      <w:pPr>
+        <w:pStyle w:val="ListParagraph"/>
+        <w:rPr>
+          <w:b/>
+          <w:bCs/>
+        </w:rPr>
+      </w:pPr>
+    </w:p>
+    <w:p>
+      <w:pPr>
+        <w:pStyle w:val="ListParagraph"/>
+        <w:rPr>
+          <w:b/>
+          <w:bCs/>
+        </w:rPr>
+      </w:pPr>
+    </w:p>
+    <w:p>
+      <w:pPr>
+        <w:pStyle w:val="ListParagraph"/>
+        <w:rPr>
+          <w:b/>
+          <w:bCs/>
+        </w:rPr>
+      </w:pPr>
+    </w:p>
+    <w:p>
+      <w:pPr>
+        <w:pStyle w:val="ListParagraph"/>
+        <w:rPr>
+          <w:b/>
+          <w:bCs/>
+        </w:rPr>
+      </w:pPr>
+    </w:p>
+    <w:p>
+      <w:pPr>
+        <w:pStyle w:val="ListParagraph"/>
+        <w:rPr>
+          <w:b/>
+          <w:bCs/>
+        </w:rPr>
+      </w:pPr>
+    </w:p>
+    <w:p>
+      <w:pPr>
+        <w:pStyle w:val="ListParagraph"/>
+        <w:rPr>
+          <w:b/>
+          <w:bCs/>
+        </w:rPr>
+      </w:pPr>
+    </w:p>
+    <w:p>
+      <w:pPr>
+        <w:pStyle w:val="ListParagraph"/>
+        <w:numPr>
+          <w:ilvl w:val="0"/>
+          <w:numId w:val="3"/>
+        </w:numPr>
+        <w:rPr>
+          <w:b/>
+          <w:bCs/>
+        </w:rPr>
+      </w:pPr>
+      <w:proofErr w:type="spellStart"/>
+      <w:r>
+        <w:rPr>
+          <w:b/>
+          <w:bCs/>
+        </w:rPr>
+        <w:t>Deskripsi</w:t>
+      </w:r>
+      <w:proofErr w:type="spellEnd"/>
+      <w:r>
+        <w:rPr>
+          <w:b/>
+          <w:bCs/>
+        </w:rPr>
+        <w:t>:</w:t>
+      </w:r>
+      <w:r>
+        <w:t xml:space="preserve"> </w:t>
+      </w:r>
+      <w:r>
+        <w:t xml:space="preserve">Saat </w:t>
+      </w:r>
+      <w:proofErr w:type="spellStart"/>
+      <w:r>
+        <w:t>menggunakan</w:t>
+      </w:r>
+      <w:proofErr w:type="spellEnd"/>
+      <w:r>
+        <w:t xml:space="preserve"> template </w:t>
+      </w:r>
+      <w:proofErr w:type="spellStart"/>
+      <w:r>
+        <w:t>dari</w:t>
+      </w:r>
+      <w:proofErr w:type="spellEnd"/>
+      <w:r>
+        <w:t xml:space="preserve"> Daisy UI, </w:t>
+      </w:r>
+      <w:proofErr w:type="spellStart"/>
+      <w:r>
+        <w:t>beberapa</w:t>
+      </w:r>
+      <w:proofErr w:type="spellEnd"/>
+      <w:r>
+        <w:t xml:space="preserve"> form </w:t>
+      </w:r>
+      <w:proofErr w:type="spellStart"/>
+      <w:r>
+        <w:t>tidak</w:t>
+      </w:r>
+      <w:proofErr w:type="spellEnd"/>
+      <w:r>
+        <w:t xml:space="preserve"> </w:t>
+      </w:r>
+      <w:proofErr w:type="spellStart"/>
+      <w:r>
+        <w:t>tersalin</w:t>
+      </w:r>
+      <w:proofErr w:type="spellEnd"/>
+      <w:r>
+        <w:t xml:space="preserve"> </w:t>
+      </w:r>
+      <w:proofErr w:type="spellStart"/>
+      <w:r>
+        <w:t>dengan</w:t>
+      </w:r>
+      <w:proofErr w:type="spellEnd"/>
+      <w:r>
+        <w:t xml:space="preserve"> </w:t>
+      </w:r>
+      <w:proofErr w:type="spellStart"/>
+      <w:r>
+        <w:t>benar</w:t>
+      </w:r>
+      <w:proofErr w:type="spellEnd"/>
+      <w:r>
+        <w:t xml:space="preserve">, dan </w:t>
+      </w:r>
+      <w:proofErr w:type="spellStart"/>
+      <w:r>
+        <w:t>ada</w:t>
+      </w:r>
+      <w:proofErr w:type="spellEnd"/>
+      <w:r>
+        <w:t xml:space="preserve"> </w:t>
+      </w:r>
+      <w:proofErr w:type="spellStart"/>
+      <w:r>
+        <w:t>elemen</w:t>
+      </w:r>
+      <w:proofErr w:type="spellEnd"/>
+      <w:r>
+        <w:t xml:space="preserve"> yang </w:t>
+      </w:r>
+      <w:proofErr w:type="spellStart"/>
+      <w:r>
+        <w:t>menutupi</w:t>
+      </w:r>
+      <w:proofErr w:type="spellEnd"/>
+      <w:r>
+        <w:t xml:space="preserve"> </w:t>
+      </w:r>
+      <w:proofErr w:type="spellStart"/>
+      <w:r>
+        <w:t>layar</w:t>
+      </w:r>
+      <w:proofErr w:type="spellEnd"/>
+      <w:r>
+        <w:t>.</w:t>
+      </w:r>
+    </w:p>
+    <w:p>
+      <w:pPr>
+        <w:pStyle w:val="ListParagraph"/>
+        <w:numPr>
+          <w:ilvl w:val="0"/>
+          <w:numId w:val="3"/>
+        </w:numPr>
+        <w:rPr>
+          <w:b/>
+          <w:bCs/>
+        </w:rPr>
+      </w:pPr>
+      <w:proofErr w:type="spellStart"/>
+      <w:r>
+        <w:rPr>
+          <w:b/>
+          <w:bCs/>
+        </w:rPr>
+        <w:lastRenderedPageBreak/>
+        <w:t>Penyelesaian</w:t>
+      </w:r>
+      <w:proofErr w:type="spellEnd"/>
+      <w:r>
+        <w:rPr>
+          <w:b/>
+          <w:bCs/>
+        </w:rPr>
+        <w:t xml:space="preserve">: </w:t>
+      </w:r>
+      <w:r>
+        <w:t xml:space="preserve">Saya </w:t>
+      </w:r>
+      <w:proofErr w:type="spellStart"/>
+      <w:r>
+        <w:t>menggunakan</w:t>
+      </w:r>
+      <w:proofErr w:type="spellEnd"/>
+      <w:r>
+        <w:t xml:space="preserve"> </w:t>
+      </w:r>
+      <w:proofErr w:type="spellStart"/>
+      <w:r>
+        <w:t>fitur</w:t>
+      </w:r>
+      <w:proofErr w:type="spellEnd"/>
+      <w:r>
+        <w:t xml:space="preserve"> Inspect pada browser </w:t>
+      </w:r>
+      <w:proofErr w:type="spellStart"/>
+      <w:r>
+        <w:t>untuk</w:t>
+      </w:r>
+      <w:proofErr w:type="spellEnd"/>
+      <w:r>
+        <w:t xml:space="preserve"> </w:t>
+      </w:r>
+      <w:proofErr w:type="spellStart"/>
+      <w:r>
+        <w:t>memeriksa</w:t>
+      </w:r>
+      <w:proofErr w:type="spellEnd"/>
+      <w:r>
+        <w:t xml:space="preserve"> </w:t>
+      </w:r>
+      <w:proofErr w:type="spellStart"/>
+      <w:r>
+        <w:t>elemen</w:t>
+      </w:r>
+      <w:proofErr w:type="spellEnd"/>
+      <w:r>
+        <w:t xml:space="preserve"> yang </w:t>
+      </w:r>
+      <w:proofErr w:type="spellStart"/>
+      <w:r>
+        <w:t>menutupi</w:t>
+      </w:r>
+      <w:proofErr w:type="spellEnd"/>
+      <w:r>
+        <w:t xml:space="preserve"> </w:t>
+      </w:r>
+      <w:proofErr w:type="spellStart"/>
+      <w:r>
+        <w:t>layar</w:t>
+      </w:r>
+      <w:proofErr w:type="spellEnd"/>
+      <w:r>
+        <w:t xml:space="preserve">, </w:t>
+      </w:r>
+      <w:proofErr w:type="spellStart"/>
+      <w:r>
+        <w:t>mengidentifikasi</w:t>
+      </w:r>
+      <w:proofErr w:type="spellEnd"/>
+      <w:r>
+        <w:t xml:space="preserve"> </w:t>
+      </w:r>
+      <w:proofErr w:type="spellStart"/>
+      <w:r>
+        <w:t>elemen</w:t>
+      </w:r>
+      <w:proofErr w:type="spellEnd"/>
+      <w:r>
+        <w:t xml:space="preserve"> yang salah, </w:t>
+      </w:r>
+      <w:proofErr w:type="spellStart"/>
+      <w:r>
+        <w:t>lalu</w:t>
+      </w:r>
+      <w:proofErr w:type="spellEnd"/>
+      <w:r>
+        <w:t xml:space="preserve"> </w:t>
+      </w:r>
+      <w:proofErr w:type="spellStart"/>
+      <w:r>
+        <w:t>memperbaikinya</w:t>
+      </w:r>
+      <w:proofErr w:type="spellEnd"/>
+      <w:r>
+        <w:t xml:space="preserve"> di file HTML </w:t>
+      </w:r>
+      <w:proofErr w:type="spellStart"/>
+      <w:r>
+        <w:t>atau</w:t>
+      </w:r>
+      <w:proofErr w:type="spellEnd"/>
+      <w:r>
+        <w:t xml:space="preserve"> CSS.</w:t>
+      </w:r>
+    </w:p>
+    <w:p>
+      <w:pPr>
+        <w:pStyle w:val="ListParagraph"/>
+        <w:rPr>
+          <w:b/>
+          <w:bCs/>
+        </w:rPr>
+      </w:pPr>
+    </w:p>
+    <w:p>
+      <w:pPr>
+        <w:pStyle w:val="ListParagraph"/>
+        <w:numPr>
+          <w:ilvl w:val="0"/>
+          <w:numId w:val="1"/>
+        </w:numPr>
+        <w:rPr>
+          <w:b/>
+          <w:bCs/>
+          <w:sz w:val="24"/>
+          <w:szCs w:val="24"/>
+        </w:rPr>
+      </w:pPr>
+      <w:r>
+        <w:rPr>
+          <w:b/>
+          <w:bCs/>
+          <w:sz w:val="24"/>
+          <w:szCs w:val="24"/>
+        </w:rPr>
+        <w:t xml:space="preserve">Bug 5: </w:t>
+      </w:r>
+      <w:r>
+        <w:rPr>
+          <w:sz w:val="24"/>
+          <w:szCs w:val="24"/>
+        </w:rPr>
+        <w:t xml:space="preserve">Response </w:t>
+      </w:r>
+      <w:proofErr w:type="spellStart"/>
+      <w:r>
+        <w:rPr>
+          <w:sz w:val="24"/>
+          <w:szCs w:val="24"/>
+        </w:rPr>
+        <w:t>pemanggilan</w:t>
+      </w:r>
+      <w:proofErr w:type="spellEnd"/>
+      <w:r>
+        <w:rPr>
+          <w:sz w:val="24"/>
+          <w:szCs w:val="24"/>
+        </w:rPr>
+        <w:t xml:space="preserve"> API </w:t>
+      </w:r>
+      <w:proofErr w:type="spellStart"/>
+      <w:r>
+        <w:rPr>
+          <w:sz w:val="24"/>
+          <w:szCs w:val="24"/>
+        </w:rPr>
+        <w:t>tidak</w:t>
+      </w:r>
+      <w:proofErr w:type="spellEnd"/>
+      <w:r>
+        <w:rPr>
+          <w:sz w:val="24"/>
+          <w:szCs w:val="24"/>
+        </w:rPr>
+        <w:t xml:space="preserve"> </w:t>
+      </w:r>
+      <w:proofErr w:type="spellStart"/>
+      <w:r>
+        <w:rPr>
+          <w:sz w:val="24"/>
+          <w:szCs w:val="24"/>
+        </w:rPr>
+        <w:t>berbentuk</w:t>
+      </w:r>
+      <w:proofErr w:type="spellEnd"/>
+      <w:r>
+        <w:rPr>
+          <w:sz w:val="24"/>
+          <w:szCs w:val="24"/>
+        </w:rPr>
+        <w:t xml:space="preserve"> array dan </w:t>
+      </w:r>
+      <w:proofErr w:type="spellStart"/>
+      <w:r>
+        <w:rPr>
+          <w:sz w:val="24"/>
+          <w:szCs w:val="24"/>
+        </w:rPr>
+        <w:t>dimulai</w:t>
+      </w:r>
+      <w:proofErr w:type="spellEnd"/>
+      <w:r>
+        <w:rPr>
+          <w:sz w:val="24"/>
+          <w:szCs w:val="24"/>
+        </w:rPr>
+        <w:t xml:space="preserve"> </w:t>
+      </w:r>
+      <w:proofErr w:type="spellStart"/>
+      <w:r>
+        <w:rPr>
+          <w:sz w:val="24"/>
+          <w:szCs w:val="24"/>
+        </w:rPr>
+        <w:t>dari</w:t>
+      </w:r>
+      <w:proofErr w:type="spellEnd"/>
+      <w:r>
+        <w:rPr>
+          <w:sz w:val="24"/>
+          <w:szCs w:val="24"/>
+        </w:rPr>
+        <w:t xml:space="preserve"> id 1</w:t>
+      </w:r>
+    </w:p>
+    <w:p>
+      <w:pPr>
+        <w:ind w:left="720"/>
+        <w:rPr>
+          <w:b/>
+          <w:bCs/>
+          <w:sz w:val="24"/>
+          <w:szCs w:val="24"/>
+        </w:rPr>
+      </w:pPr>
+      <w:r>
+        <w:rPr>
+          <w:b/>
+          <w:bCs/>
+          <w:sz w:val="24"/>
+          <w:szCs w:val="24"/>
+        </w:rPr>
+        <w:drawing>
+          <wp:anchor distT="0" distB="0" distL="114300" distR="114300" simplePos="0" relativeHeight="251681792" behindDoc="0" locked="0" layoutInCell="1" allowOverlap="1" wp14:anchorId="1E7F94A6" wp14:editId="259CA54D">
+            <wp:simplePos x="0" y="0"/>
+            <wp:positionH relativeFrom="column">
+              <wp:posOffset>400050</wp:posOffset>
+            </wp:positionH>
+            <wp:positionV relativeFrom="paragraph">
+              <wp:posOffset>29210</wp:posOffset>
+            </wp:positionV>
+            <wp:extent cx="3902710" cy="1833746"/>
+            <wp:effectExtent l="0" t="0" r="2540" b="0"/>
+            <wp:wrapNone/>
+            <wp:docPr id="1701417514" name="Picture 1"/>
+            <wp:cNvGraphicFramePr>
+              <a:graphicFrameLocks xmlns:a="http://schemas.openxmlformats.org/drawingml/2006/main" noChangeAspect="1"/>
+            </wp:cNvGraphicFramePr>
+            <a:graphic xmlns:a="http://schemas.openxmlformats.org/drawingml/2006/main">
+              <a:graphicData uri="http://schemas.openxmlformats.org/drawingml/2006/picture">
+                <pic:pic xmlns:pic="http://schemas.openxmlformats.org/drawingml/2006/picture">
+                  <pic:nvPicPr>
+                    <pic:cNvPr id="1701417514" name=""/>
+                    <pic:cNvPicPr/>
+                  </pic:nvPicPr>
+                  <pic:blipFill>
+                    <a:blip r:embed="rId10"/>
+                    <a:stretch>
+                      <a:fillRect/>
+                    </a:stretch>
+                  </pic:blipFill>
+                  <pic:spPr>
+                    <a:xfrm>
+                      <a:off x="0" y="0"/>
+                      <a:ext cx="3902710" cy="1833746"/>
+                    </a:xfrm>
+                    <a:prstGeom prst="rect">
+                      <a:avLst/>
+                    </a:prstGeom>
+                  </pic:spPr>
+                </pic:pic>
+              </a:graphicData>
+            </a:graphic>
+            <wp14:sizeRelH relativeFrom="margin">
+              <wp14:pctWidth>0</wp14:pctWidth>
+            </wp14:sizeRelH>
+            <wp14:sizeRelV relativeFrom="margin">
+              <wp14:pctHeight>0</wp14:pctHeight>
+            </wp14:sizeRelV>
+          </wp:anchor>
+        </w:drawing>
+      </w:r>
+    </w:p>
+    <w:p>
+      <w:pPr>
+        <w:ind w:left="720"/>
+        <w:rPr>
+          <w:b/>
+          <w:bCs/>
+          <w:sz w:val="24"/>
+          <w:szCs w:val="24"/>
+        </w:rPr>
+      </w:pPr>
+    </w:p>
+    <w:p>
+      <w:pPr>
+        <w:tabs>
+          <w:tab w:val="left" w:pos="7850"/>
+        </w:tabs>
+        <w:ind w:left="720"/>
+        <w:rPr>
+          <w:b/>
+          <w:bCs/>
+          <w:sz w:val="24"/>
+          <w:szCs w:val="24"/>
+        </w:rPr>
+      </w:pPr>
+      <w:r>
+        <w:rPr>
+          <w:b/>
+          <w:bCs/>
+          <w:sz w:val="24"/>
+          <w:szCs w:val="24"/>
+        </w:rPr>
+        <w:tab/>
+      </w:r>
+    </w:p>
+    <w:p>
+      <w:pPr>
+        <w:tabs>
+          <w:tab w:val="left" w:pos="7850"/>
+        </w:tabs>
+        <w:ind w:left="720"/>
+        <w:rPr>
+          <w:b/>
+          <w:bCs/>
+          <w:sz w:val="24"/>
+          <w:szCs w:val="24"/>
+        </w:rPr>
+      </w:pPr>
+    </w:p>
+    <w:p>
+      <w:pPr>
+        <w:tabs>
+          <w:tab w:val="left" w:pos="7850"/>
+        </w:tabs>
+        <w:ind w:left="720"/>
+        <w:rPr>
+          <w:b/>
+          <w:bCs/>
+          <w:sz w:val="24"/>
+          <w:szCs w:val="24"/>
+        </w:rPr>
+      </w:pPr>
+    </w:p>
+    <w:p>
+      <w:pPr>
+        <w:tabs>
+          <w:tab w:val="left" w:pos="7850"/>
+        </w:tabs>
+        <w:ind w:left="720"/>
+        <w:rPr>
+          <w:b/>
+          <w:bCs/>
+          <w:sz w:val="24"/>
+          <w:szCs w:val="24"/>
+        </w:rPr>
+      </w:pPr>
+    </w:p>
+    <w:p>
+      <w:pPr>
+        <w:ind w:left="720"/>
+        <w:rPr>
+          <w:b/>
+          <w:bCs/>
+          <w:sz w:val="24"/>
+          <w:szCs w:val="24"/>
+        </w:rPr>
+      </w:pPr>
+    </w:p>
+    <w:p>
+      <w:pPr>
+        <w:pStyle w:val="ListParagraph"/>
+        <w:numPr>
+          <w:ilvl w:val="0"/>
+          <w:numId w:val="3"/>
+        </w:numPr>
+        <w:rPr>
+          <w:b/>
+          <w:bCs/>
+        </w:rPr>
+      </w:pPr>
+      <w:proofErr w:type="spellStart"/>
+      <w:r>
+        <w:rPr>
+          <w:b/>
+          <w:bCs/>
+        </w:rPr>
+        <w:t>Deskripsi</w:t>
+      </w:r>
+      <w:proofErr w:type="spellEnd"/>
+      <w:r>
+        <w:rPr>
+          <w:b/>
+          <w:bCs/>
+        </w:rPr>
+        <w:t>:</w:t>
+      </w:r>
+      <w:r>
+        <w:rPr>
+          <w:b/>
+          <w:bCs/>
+        </w:rPr>
+        <w:t xml:space="preserve"> </w:t>
+      </w:r>
+      <w:proofErr w:type="spellStart"/>
+      <w:r>
+        <w:t>Meskipun</w:t>
+      </w:r>
+      <w:proofErr w:type="spellEnd"/>
+      <w:r>
+        <w:t xml:space="preserve"> </w:t>
+      </w:r>
+      <w:proofErr w:type="spellStart"/>
+      <w:r>
+        <w:t>sudah</w:t>
+      </w:r>
+      <w:proofErr w:type="spellEnd"/>
+      <w:r>
+        <w:t xml:space="preserve"> </w:t>
+      </w:r>
+      <w:proofErr w:type="spellStart"/>
+      <w:r>
+        <w:t>membuat</w:t>
+      </w:r>
+      <w:proofErr w:type="spellEnd"/>
+      <w:r>
+        <w:t xml:space="preserve"> sorting descending di back-end, data yang </w:t>
+      </w:r>
+      <w:proofErr w:type="spellStart"/>
+      <w:r>
+        <w:t>muncul</w:t>
+      </w:r>
+      <w:proofErr w:type="spellEnd"/>
+      <w:r>
+        <w:t xml:space="preserve"> di console.log </w:t>
+      </w:r>
+      <w:proofErr w:type="spellStart"/>
+      <w:r>
+        <w:t>tetap</w:t>
+      </w:r>
+      <w:proofErr w:type="spellEnd"/>
+      <w:r>
+        <w:t xml:space="preserve"> </w:t>
+      </w:r>
+      <w:proofErr w:type="spellStart"/>
+      <w:r>
+        <w:t>dimulai</w:t>
+      </w:r>
+      <w:proofErr w:type="spellEnd"/>
+      <w:r>
+        <w:t xml:space="preserve"> </w:t>
+      </w:r>
+      <w:proofErr w:type="spellStart"/>
+      <w:r>
+        <w:t>dari</w:t>
+      </w:r>
+      <w:proofErr w:type="spellEnd"/>
+      <w:r>
+        <w:t xml:space="preserve"> ID 1. Selain </w:t>
+      </w:r>
+      <w:proofErr w:type="spellStart"/>
+      <w:r>
+        <w:t>itu</w:t>
+      </w:r>
+      <w:proofErr w:type="spellEnd"/>
+      <w:r>
+        <w:t xml:space="preserve">, error </w:t>
+      </w:r>
+      <w:proofErr w:type="spellStart"/>
+      <w:r>
+        <w:t>response.data.map</w:t>
+      </w:r>
+      <w:proofErr w:type="spellEnd"/>
+      <w:r>
+        <w:t xml:space="preserve"> is not a function </w:t>
+      </w:r>
+      <w:proofErr w:type="spellStart"/>
+      <w:r>
+        <w:t>muncul</w:t>
+      </w:r>
+      <w:proofErr w:type="spellEnd"/>
+      <w:r>
+        <w:t>.</w:t>
+      </w:r>
+    </w:p>
+    <w:p>
+      <w:pPr>
+        <w:pStyle w:val="ListParagraph"/>
+        <w:numPr>
+          <w:ilvl w:val="0"/>
+          <w:numId w:val="3"/>
+        </w:numPr>
+        <w:rPr>
+          <w:b/>
+          <w:bCs/>
+        </w:rPr>
+      </w:pPr>
+      <w:proofErr w:type="spellStart"/>
+      <w:r>
+        <w:rPr>
+          <w:b/>
+          <w:bCs/>
+        </w:rPr>
+        <w:t>Penyelesaian</w:t>
+      </w:r>
+      <w:proofErr w:type="spellEnd"/>
+      <w:r>
+        <w:rPr>
+          <w:b/>
+          <w:bCs/>
+        </w:rPr>
+        <w:t xml:space="preserve">: </w:t>
+      </w:r>
+      <w:proofErr w:type="spellStart"/>
+      <w:r>
+        <w:t>Setelah</w:t>
+      </w:r>
+      <w:proofErr w:type="spellEnd"/>
+      <w:r>
+        <w:t xml:space="preserve"> </w:t>
+      </w:r>
+      <w:proofErr w:type="spellStart"/>
+      <w:r>
+        <w:t>menambahkan</w:t>
+      </w:r>
+      <w:proofErr w:type="spellEnd"/>
+      <w:r>
+        <w:t xml:space="preserve"> </w:t>
+      </w:r>
+      <w:proofErr w:type="gramStart"/>
+      <w:r>
+        <w:t>console.log(</w:t>
+      </w:r>
+      <w:proofErr w:type="spellStart"/>
+      <w:proofErr w:type="gramEnd"/>
+      <w:r>
+        <w:t>typeof</w:t>
+      </w:r>
+      <w:proofErr w:type="spellEnd"/>
+      <w:r>
+        <w:t xml:space="preserve"> </w:t>
+      </w:r>
+      <w:proofErr w:type="spellStart"/>
+      <w:r>
+        <w:t>response.data</w:t>
+      </w:r>
+      <w:proofErr w:type="spellEnd"/>
+      <w:r>
+        <w:t xml:space="preserve">), </w:t>
+      </w:r>
+      <w:proofErr w:type="spellStart"/>
+      <w:r>
+        <w:t>saya</w:t>
+      </w:r>
+      <w:proofErr w:type="spellEnd"/>
+      <w:r>
+        <w:t xml:space="preserve"> </w:t>
+      </w:r>
+      <w:proofErr w:type="spellStart"/>
+      <w:r>
+        <w:t>menemukan</w:t>
+      </w:r>
+      <w:proofErr w:type="spellEnd"/>
+      <w:r>
+        <w:t xml:space="preserve"> </w:t>
+      </w:r>
+      <w:proofErr w:type="spellStart"/>
+      <w:r>
+        <w:t>bahwa</w:t>
+      </w:r>
+      <w:proofErr w:type="spellEnd"/>
+      <w:r>
+        <w:t xml:space="preserve"> response </w:t>
+      </w:r>
+      <w:proofErr w:type="spellStart"/>
+      <w:r>
+        <w:t>berbentuk</w:t>
+      </w:r>
+      <w:proofErr w:type="spellEnd"/>
+      <w:r>
+        <w:t xml:space="preserve"> </w:t>
+      </w:r>
+      <w:proofErr w:type="spellStart"/>
+      <w:r>
+        <w:t>objek</w:t>
+      </w:r>
+      <w:proofErr w:type="spellEnd"/>
+      <w:r>
+        <w:t xml:space="preserve">. Di Postman, data </w:t>
+      </w:r>
+      <w:proofErr w:type="spellStart"/>
+      <w:r>
+        <w:t>memang</w:t>
+      </w:r>
+      <w:proofErr w:type="spellEnd"/>
+      <w:r>
+        <w:t xml:space="preserve"> </w:t>
+      </w:r>
+      <w:proofErr w:type="spellStart"/>
+      <w:r>
+        <w:t>objek</w:t>
+      </w:r>
+      <w:proofErr w:type="spellEnd"/>
+      <w:r>
+        <w:t xml:space="preserve">, </w:t>
+      </w:r>
+      <w:proofErr w:type="spellStart"/>
+      <w:r>
+        <w:t>sehingga</w:t>
+      </w:r>
+      <w:proofErr w:type="spellEnd"/>
+      <w:r>
+        <w:t xml:space="preserve"> </w:t>
+      </w:r>
+      <w:proofErr w:type="spellStart"/>
+      <w:r>
+        <w:t>saya</w:t>
+      </w:r>
+      <w:proofErr w:type="spellEnd"/>
+      <w:r>
+        <w:t xml:space="preserve"> </w:t>
+      </w:r>
+      <w:proofErr w:type="spellStart"/>
+      <w:r>
+        <w:t>menambahkan</w:t>
+      </w:r>
+      <w:proofErr w:type="spellEnd"/>
+      <w:r>
+        <w:t xml:space="preserve"> </w:t>
+      </w:r>
+      <w:proofErr w:type="spellStart"/>
+      <w:proofErr w:type="gramStart"/>
+      <w:r>
+        <w:t>toArray</w:t>
+      </w:r>
+      <w:proofErr w:type="spellEnd"/>
+      <w:r>
+        <w:t>(</w:t>
+      </w:r>
+      <w:proofErr w:type="gramEnd"/>
+      <w:r>
+        <w:t>) di controller.</w:t>
+      </w:r>
+    </w:p>
+    <w:p>
+      <w:pPr>
+        <w:pStyle w:val="ListParagraph"/>
+        <w:numPr>
+          <w:ilvl w:val="0"/>
+          <w:numId w:val="3"/>
+        </w:numPr>
+        <w:rPr>
+          <w:b/>
+          <w:bCs/>
+        </w:rPr>
+      </w:pPr>
+      <w:r>
+        <w:rPr>
+          <w:b/>
+          <w:bCs/>
+        </w:rPr>
+        <w:t xml:space="preserve">Hasil: </w:t>
+      </w:r>
+      <w:r>
+        <w:t xml:space="preserve">Data </w:t>
+      </w:r>
+      <w:proofErr w:type="spellStart"/>
+      <w:r>
+        <w:t>tampil</w:t>
+      </w:r>
+      <w:proofErr w:type="spellEnd"/>
+      <w:r>
+        <w:t xml:space="preserve"> </w:t>
+      </w:r>
+      <w:proofErr w:type="spellStart"/>
+      <w:r>
+        <w:t>dalam</w:t>
+      </w:r>
+      <w:proofErr w:type="spellEnd"/>
+      <w:r>
+        <w:t xml:space="preserve"> </w:t>
+      </w:r>
+      <w:proofErr w:type="spellStart"/>
+      <w:r>
+        <w:t>bentuk</w:t>
+      </w:r>
+      <w:proofErr w:type="spellEnd"/>
+      <w:r>
+        <w:t xml:space="preserve"> array dan </w:t>
+      </w:r>
+      <w:proofErr w:type="spellStart"/>
+      <w:r>
+        <w:t>sesuai</w:t>
+      </w:r>
+      <w:proofErr w:type="spellEnd"/>
+      <w:r>
+        <w:t xml:space="preserve"> </w:t>
+      </w:r>
+      <w:proofErr w:type="spellStart"/>
+      <w:r>
+        <w:t>harapan</w:t>
+      </w:r>
+      <w:proofErr w:type="spellEnd"/>
+      <w:r>
+        <w:t>.</w:t>
+      </w:r>
+    </w:p>
+    <w:p>
+      <w:pPr>
+        <w:pStyle w:val="ListParagraph"/>
+        <w:rPr>
+          <w:b/>
+          <w:bCs/>
+        </w:rPr>
+      </w:pPr>
+    </w:p>
+    <w:p>
+      <w:pPr>
+        <w:pStyle w:val="ListParagraph"/>
+        <w:numPr>
+          <w:ilvl w:val="0"/>
+          <w:numId w:val="1"/>
+        </w:numPr>
+        <w:rPr>
+          <w:b/>
+          <w:bCs/>
+          <w:sz w:val="24"/>
+          <w:szCs w:val="24"/>
+        </w:rPr>
+      </w:pPr>
+      <w:r>
+        <w:rPr>
+          <w:b/>
+          <w:bCs/>
+          <w:sz w:val="24"/>
+          <w:szCs w:val="24"/>
+        </w:rPr>
+        <w:t xml:space="preserve">Bug 6: Gambar Tidak </w:t>
+      </w:r>
+      <w:proofErr w:type="spellStart"/>
+      <w:r>
+        <w:rPr>
+          <w:b/>
+          <w:bCs/>
+          <w:sz w:val="24"/>
+          <w:szCs w:val="24"/>
+        </w:rPr>
+        <w:t>Tampil</w:t>
+      </w:r>
+      <w:proofErr w:type="spellEnd"/>
+      <w:r>
+        <w:rPr>
+          <w:b/>
+          <w:bCs/>
+          <w:sz w:val="24"/>
+          <w:szCs w:val="24"/>
+        </w:rPr>
+        <w:t xml:space="preserve"> di </w:t>
+      </w:r>
+      <w:proofErr w:type="spellStart"/>
+      <w:r>
+        <w:rPr>
+          <w:b/>
+          <w:bCs/>
+          <w:sz w:val="24"/>
+          <w:szCs w:val="24"/>
+        </w:rPr>
+        <w:t>Aplikasi</w:t>
+      </w:r>
+      <w:proofErr w:type="spellEnd"/>
+    </w:p>
+    <w:p>
+      <w:pPr>
+        <w:pStyle w:val="ListParagraph"/>
+        <w:numPr>
+          <w:ilvl w:val="0"/>
+          <w:numId w:val="3"/>
+        </w:numPr>
+        <w:rPr>
+          <w:b/>
+          <w:bCs/>
+        </w:rPr>
+      </w:pPr>
+      <w:proofErr w:type="spellStart"/>
+      <w:r>
+        <w:rPr>
+          <w:b/>
+          <w:bCs/>
+        </w:rPr>
+        <w:t>Deskripsi</w:t>
+      </w:r>
+      <w:proofErr w:type="spellEnd"/>
+      <w:r>
+        <w:rPr>
+          <w:b/>
+          <w:bCs/>
+        </w:rPr>
+        <w:t xml:space="preserve">: </w:t>
+      </w:r>
+      <w:r>
+        <w:t xml:space="preserve">Gambar yang </w:t>
+      </w:r>
+      <w:proofErr w:type="spellStart"/>
+      <w:r>
+        <w:t>seharusnya</w:t>
+      </w:r>
+      <w:proofErr w:type="spellEnd"/>
+      <w:r>
+        <w:t xml:space="preserve"> </w:t>
+      </w:r>
+      <w:proofErr w:type="spellStart"/>
+      <w:r>
+        <w:t>ditampilkan</w:t>
+      </w:r>
+      <w:proofErr w:type="spellEnd"/>
+      <w:r>
+        <w:t xml:space="preserve"> di </w:t>
+      </w:r>
+      <w:proofErr w:type="spellStart"/>
+      <w:r>
+        <w:t>aplikasi</w:t>
+      </w:r>
+      <w:proofErr w:type="spellEnd"/>
+      <w:r>
+        <w:t xml:space="preserve"> </w:t>
+      </w:r>
+      <w:proofErr w:type="spellStart"/>
+      <w:r>
+        <w:t>tidak</w:t>
+      </w:r>
+      <w:proofErr w:type="spellEnd"/>
+      <w:r>
+        <w:t xml:space="preserve"> </w:t>
+      </w:r>
+      <w:proofErr w:type="spellStart"/>
+      <w:r>
+        <w:t>muncul</w:t>
+      </w:r>
+      <w:proofErr w:type="spellEnd"/>
+      <w:r>
+        <w:t xml:space="preserve">. </w:t>
+      </w:r>
+      <w:proofErr w:type="spellStart"/>
+      <w:r>
+        <w:t>Setelah</w:t>
+      </w:r>
+      <w:proofErr w:type="spellEnd"/>
+      <w:r>
+        <w:t xml:space="preserve"> </w:t>
+      </w:r>
+      <w:proofErr w:type="spellStart"/>
+      <w:r>
+        <w:t>dicek</w:t>
+      </w:r>
+      <w:proofErr w:type="spellEnd"/>
+      <w:r>
+        <w:t xml:space="preserve">, </w:t>
+      </w:r>
+      <w:proofErr w:type="spellStart"/>
+      <w:r>
+        <w:t>saya</w:t>
+      </w:r>
+      <w:proofErr w:type="spellEnd"/>
+      <w:r>
+        <w:t xml:space="preserve"> </w:t>
+      </w:r>
+      <w:proofErr w:type="spellStart"/>
+      <w:r>
+        <w:t>menemukan</w:t>
+      </w:r>
+      <w:proofErr w:type="spellEnd"/>
+      <w:r>
+        <w:t xml:space="preserve"> </w:t>
+      </w:r>
+      <w:proofErr w:type="spellStart"/>
+      <w:r>
+        <w:t>bahwa</w:t>
+      </w:r>
+      <w:proofErr w:type="spellEnd"/>
+      <w:r>
+        <w:t xml:space="preserve"> URL </w:t>
+      </w:r>
+      <w:proofErr w:type="spellStart"/>
+      <w:r>
+        <w:t>gambar</w:t>
+      </w:r>
+      <w:proofErr w:type="spellEnd"/>
+      <w:r>
+        <w:t xml:space="preserve"> di Laravel </w:t>
+      </w:r>
+      <w:proofErr w:type="spellStart"/>
+      <w:r>
+        <w:t>menggunakan</w:t>
+      </w:r>
+      <w:proofErr w:type="spellEnd"/>
+      <w:r>
+        <w:t xml:space="preserve"> format:</w:t>
+      </w:r>
+      <w:r>
+        <w:br/>
+      </w:r>
+      <w:hyperlink r:id="rId11" w:history="1">
+        <w:r>
+          <w:rPr>
+            <w:rStyle w:val="Hyperlink"/>
+          </w:rPr>
+          <w:t>http://127.0.0.1:8000/storage/news/${post.image}</w:t>
+        </w:r>
+      </w:hyperlink>
+    </w:p>
+    <w:p>
+      <w:pPr>
+        <w:pStyle w:val="ListParagraph"/>
+        <w:numPr>
+          <w:ilvl w:val="0"/>
+          <w:numId w:val="3"/>
+        </w:numPr>
+        <w:spacing w:after="0"/>
+      </w:pPr>
+      <w:proofErr w:type="spellStart"/>
+      <w:r>
+        <w:rPr>
+          <w:b/>
+          <w:bCs/>
+        </w:rPr>
+        <w:t>Penyelesaian</w:t>
+      </w:r>
+      <w:proofErr w:type="spellEnd"/>
+      <w:r>
+        <w:rPr>
+          <w:b/>
+          <w:bCs/>
+        </w:rPr>
+        <w:t>:</w:t>
+      </w:r>
+      <w:r>
+        <w:rPr>
+          <w:b/>
+          <w:bCs/>
+        </w:rPr>
+        <w:br/>
+      </w:r>
+      <w:r>
+        <w:t xml:space="preserve">Saya </w:t>
+      </w:r>
+      <w:proofErr w:type="spellStart"/>
+      <w:r>
+        <w:t>memastikan</w:t>
+      </w:r>
+      <w:proofErr w:type="spellEnd"/>
+      <w:r>
+        <w:t xml:space="preserve"> </w:t>
+      </w:r>
+      <w:proofErr w:type="spellStart"/>
+      <w:r>
+        <w:t>bahwa</w:t>
+      </w:r>
+      <w:proofErr w:type="spellEnd"/>
+      <w:r>
+        <w:t>:</w:t>
+      </w:r>
+    </w:p>
+    <w:p>
+      <w:pPr>
+        <w:numPr>
+          <w:ilvl w:val="0"/>
+          <w:numId w:val="6"/>
+        </w:numPr>
+        <w:spacing w:after="0"/>
+      </w:pPr>
+      <w:proofErr w:type="spellStart"/>
+      <w:r>
+        <w:t>Direktori</w:t>
+      </w:r>
+      <w:proofErr w:type="spellEnd"/>
+      <w:r>
+        <w:t xml:space="preserve"> storage </w:t>
+      </w:r>
+      <w:proofErr w:type="spellStart"/>
+      <w:r>
+        <w:t>sudah</w:t>
+      </w:r>
+      <w:proofErr w:type="spellEnd"/>
+      <w:r>
+        <w:t xml:space="preserve"> </w:t>
+      </w:r>
+      <w:proofErr w:type="spellStart"/>
+      <w:r>
+        <w:t>dibuat</w:t>
+      </w:r>
+      <w:proofErr w:type="spellEnd"/>
+      <w:r>
+        <w:t xml:space="preserve"> </w:t>
+      </w:r>
+      <w:proofErr w:type="spellStart"/>
+      <w:r>
+        <w:t>dengan</w:t>
+      </w:r>
+      <w:proofErr w:type="spellEnd"/>
+      <w:r>
+        <w:t xml:space="preserve"> </w:t>
+      </w:r>
+      <w:proofErr w:type="spellStart"/>
+      <w:r>
+        <w:t>menjalankan</w:t>
+      </w:r>
+      <w:proofErr w:type="spellEnd"/>
+      <w:r>
+        <w:t xml:space="preserve"> </w:t>
+      </w:r>
+      <w:proofErr w:type="spellStart"/>
+      <w:r>
+        <w:t>perintah</w:t>
+      </w:r>
+      <w:proofErr w:type="spellEnd"/>
+      <w:r>
+        <w:t xml:space="preserve"> </w:t>
+      </w:r>
+      <w:proofErr w:type="spellStart"/>
+      <w:r>
+        <w:t>php</w:t>
+      </w:r>
+      <w:proofErr w:type="spellEnd"/>
+      <w:r>
+        <w:t xml:space="preserve"> artisan </w:t>
+      </w:r>
+      <w:proofErr w:type="spellStart"/>
+      <w:proofErr w:type="gramStart"/>
+      <w:r>
+        <w:t>storage:link</w:t>
+      </w:r>
+      <w:proofErr w:type="spellEnd"/>
+      <w:proofErr w:type="gramEnd"/>
+      <w:r>
+        <w:t>.</w:t>
+      </w:r>
+    </w:p>
+    <w:p>
+      <w:pPr>
+        <w:numPr>
+          <w:ilvl w:val="0"/>
+          <w:numId w:val="6"/>
+        </w:numPr>
+        <w:spacing w:after="0"/>
+      </w:pPr>
+      <w:r>
+        <w:t xml:space="preserve">Path </w:t>
+      </w:r>
+      <w:proofErr w:type="spellStart"/>
+      <w:r>
+        <w:t>gambar</w:t>
+      </w:r>
+      <w:proofErr w:type="spellEnd"/>
+      <w:r>
+        <w:t xml:space="preserve"> yang </w:t>
+      </w:r>
+      <w:proofErr w:type="spellStart"/>
+      <w:r>
+        <w:t>dikembalikan</w:t>
+      </w:r>
+      <w:proofErr w:type="spellEnd"/>
+      <w:r>
+        <w:t xml:space="preserve"> oleh back-end </w:t>
+      </w:r>
+      <w:proofErr w:type="spellStart"/>
+      <w:r>
+        <w:t>adalah</w:t>
+      </w:r>
+      <w:proofErr w:type="spellEnd"/>
+      <w:r>
+        <w:t xml:space="preserve"> path yang </w:t>
+      </w:r>
+      <w:proofErr w:type="spellStart"/>
+      <w:r>
+        <w:t>benar</w:t>
+      </w:r>
+      <w:proofErr w:type="spellEnd"/>
+      <w:r>
+        <w:t>.</w:t>
+      </w:r>
+    </w:p>
+    <w:p>
+      <w:pPr>
+        <w:numPr>
+          <w:ilvl w:val="0"/>
+          <w:numId w:val="6"/>
+        </w:numPr>
+        <w:spacing w:after="0"/>
+      </w:pPr>
+      <w:r>
+        <w:t xml:space="preserve">Format URL di front-end </w:t>
+      </w:r>
+      <w:proofErr w:type="spellStart"/>
+      <w:r>
+        <w:t>sesuai</w:t>
+      </w:r>
+      <w:proofErr w:type="spellEnd"/>
+      <w:r>
+        <w:t xml:space="preserve"> </w:t>
+      </w:r>
+      <w:proofErr w:type="spellStart"/>
+      <w:r>
+        <w:t>dengan</w:t>
+      </w:r>
+      <w:proofErr w:type="spellEnd"/>
+      <w:r>
+        <w:t xml:space="preserve"> path yang </w:t>
+      </w:r>
+      <w:proofErr w:type="spellStart"/>
+      <w:r>
+        <w:t>diberikan</w:t>
+      </w:r>
+      <w:proofErr w:type="spellEnd"/>
+      <w:r>
+        <w:t xml:space="preserve"> oleh back-end.</w:t>
+      </w:r>
+    </w:p>
+    <w:p>
+      <w:pPr>
+        <w:pStyle w:val="ListParagraph"/>
+        <w:numPr>
+          <w:ilvl w:val="0"/>
+          <w:numId w:val="3"/>
+        </w:numPr>
+        <w:spacing w:after="0"/>
+      </w:pPr>
+      <w:r>
+        <w:rPr>
+          <w:b/>
+          <w:bCs/>
+        </w:rPr>
+        <w:t>Hasil:</w:t>
+      </w:r>
+      <w:r>
+        <w:rPr>
+          <w:b/>
+          <w:bCs/>
+        </w:rPr>
+        <w:t xml:space="preserve"> </w:t>
+      </w:r>
+      <w:r>
+        <w:t xml:space="preserve">Gambar </w:t>
+      </w:r>
+      <w:proofErr w:type="spellStart"/>
+      <w:r>
+        <w:t>berhasil</w:t>
+      </w:r>
+      <w:proofErr w:type="spellEnd"/>
+      <w:r>
+        <w:t xml:space="preserve"> </w:t>
+      </w:r>
+      <w:proofErr w:type="spellStart"/>
+      <w:r>
+        <w:t>ditampilkan</w:t>
+      </w:r>
+      <w:proofErr w:type="spellEnd"/>
+      <w:r>
+        <w:t xml:space="preserve"> </w:t>
+      </w:r>
+      <w:proofErr w:type="spellStart"/>
+      <w:r>
+        <w:t>sesuai</w:t>
+      </w:r>
+      <w:proofErr w:type="spellEnd"/>
+      <w:r>
+        <w:t xml:space="preserve"> URL yang </w:t>
+      </w:r>
+      <w:proofErr w:type="spellStart"/>
+      <w:r>
+        <w:t>dihasilkan</w:t>
+      </w:r>
+      <w:proofErr w:type="spellEnd"/>
+      <w:r>
+        <w:t xml:space="preserve"> oleh Laravel. </w:t>
+      </w:r>
+      <w:proofErr w:type="spellStart"/>
+      <w:r>
+        <w:t>Namun</w:t>
+      </w:r>
+      <w:proofErr w:type="spellEnd"/>
+      <w:r>
+        <w:t xml:space="preserve">, </w:t>
+      </w:r>
+      <w:proofErr w:type="spellStart"/>
+      <w:r>
+        <w:t>saya</w:t>
+      </w:r>
+      <w:proofErr w:type="spellEnd"/>
+      <w:r>
+        <w:t xml:space="preserve"> </w:t>
+      </w:r>
+      <w:proofErr w:type="spellStart"/>
+      <w:r>
+        <w:t>kemudian</w:t>
+      </w:r>
+      <w:proofErr w:type="spellEnd"/>
+      <w:r>
+        <w:t xml:space="preserve"> </w:t>
+      </w:r>
+      <w:proofErr w:type="spellStart"/>
+      <w:r>
+        <w:t>menyadari</w:t>
+      </w:r>
+      <w:proofErr w:type="spellEnd"/>
+      <w:r>
+        <w:t xml:space="preserve"> </w:t>
+      </w:r>
+      <w:proofErr w:type="spellStart"/>
+      <w:r>
+        <w:t>alasan</w:t>
+      </w:r>
+      <w:proofErr w:type="spellEnd"/>
+      <w:r>
+        <w:t xml:space="preserve"> </w:t>
+      </w:r>
+      <w:proofErr w:type="spellStart"/>
+      <w:r>
+        <w:t>gambar</w:t>
+      </w:r>
+      <w:proofErr w:type="spellEnd"/>
+      <w:r>
+        <w:t xml:space="preserve"> </w:t>
+      </w:r>
+      <w:proofErr w:type="spellStart"/>
+      <w:r>
+        <w:t>lainnya</w:t>
+      </w:r>
+      <w:proofErr w:type="spellEnd"/>
+      <w:r>
+        <w:t xml:space="preserve"> </w:t>
+      </w:r>
+      <w:proofErr w:type="spellStart"/>
+      <w:r>
+        <w:t>tidak</w:t>
+      </w:r>
+      <w:proofErr w:type="spellEnd"/>
+      <w:r>
+        <w:t xml:space="preserve"> </w:t>
+      </w:r>
+      <w:proofErr w:type="spellStart"/>
+      <w:r>
+        <w:t>diganti</w:t>
+      </w:r>
+      <w:proofErr w:type="spellEnd"/>
+      <w:r>
+        <w:t xml:space="preserve"> </w:t>
+      </w:r>
+      <w:proofErr w:type="spellStart"/>
+      <w:r>
+        <w:t>dengan</w:t>
+      </w:r>
+      <w:proofErr w:type="spellEnd"/>
+      <w:r>
+        <w:t xml:space="preserve"> default image </w:t>
+      </w:r>
+      <w:proofErr w:type="spellStart"/>
+      <w:r>
+        <w:t>adalah</w:t>
+      </w:r>
+      <w:proofErr w:type="spellEnd"/>
+      <w:r>
+        <w:t xml:space="preserve"> </w:t>
+      </w:r>
+      <w:proofErr w:type="spellStart"/>
+      <w:r>
+        <w:t>karena</w:t>
+      </w:r>
+      <w:proofErr w:type="spellEnd"/>
+      <w:r>
+        <w:t xml:space="preserve"> data </w:t>
+      </w:r>
+      <w:proofErr w:type="spellStart"/>
+      <w:r>
+        <w:t>gambar</w:t>
+      </w:r>
+      <w:proofErr w:type="spellEnd"/>
+      <w:r>
+        <w:t xml:space="preserve"> </w:t>
+      </w:r>
+      <w:proofErr w:type="spellStart"/>
+      <w:r>
+        <w:t>memang</w:t>
+      </w:r>
+      <w:proofErr w:type="spellEnd"/>
+      <w:r>
+        <w:t xml:space="preserve"> </w:t>
+      </w:r>
+      <w:proofErr w:type="spellStart"/>
+      <w:r>
+        <w:t>ada</w:t>
+      </w:r>
+      <w:proofErr w:type="spellEnd"/>
+      <w:r>
+        <w:t xml:space="preserve">, </w:t>
+      </w:r>
+      <w:proofErr w:type="spellStart"/>
+      <w:r>
+        <w:t>tetapi</w:t>
+      </w:r>
+      <w:proofErr w:type="spellEnd"/>
+      <w:r>
+        <w:t xml:space="preserve"> </w:t>
+      </w:r>
+      <w:proofErr w:type="spellStart"/>
+      <w:r>
+        <w:t>merupakan</w:t>
+      </w:r>
+      <w:proofErr w:type="spellEnd"/>
+      <w:r>
+        <w:t xml:space="preserve"> data dummy yang </w:t>
+      </w:r>
+      <w:proofErr w:type="spellStart"/>
+      <w:r>
+        <w:t>tidak</w:t>
+      </w:r>
+      <w:proofErr w:type="spellEnd"/>
+      <w:r>
+        <w:t xml:space="preserve"> </w:t>
+      </w:r>
+      <w:proofErr w:type="spellStart"/>
+      <w:r>
+        <w:t>sesuai</w:t>
+      </w:r>
+      <w:proofErr w:type="spellEnd"/>
+      <w:r>
+        <w:t xml:space="preserve"> </w:t>
+      </w:r>
+      <w:proofErr w:type="spellStart"/>
+      <w:r>
+        <w:t>dengan</w:t>
+      </w:r>
+      <w:proofErr w:type="spellEnd"/>
+      <w:r>
+        <w:t xml:space="preserve"> </w:t>
+      </w:r>
+      <w:proofErr w:type="spellStart"/>
+      <w:r>
+        <w:t>konten</w:t>
+      </w:r>
+      <w:proofErr w:type="spellEnd"/>
+      <w:r>
+        <w:t xml:space="preserve"> yang </w:t>
+      </w:r>
+      <w:proofErr w:type="spellStart"/>
+      <w:r>
+        <w:t>diharapkan</w:t>
+      </w:r>
+      <w:proofErr w:type="spellEnd"/>
+      <w:r>
+        <w:t>.</w:t>
+      </w:r>
+    </w:p>
+    <w:p>
+      <w:pPr>
+        <w:rPr>
+          <w:b/>
+          <w:bCs/>
+        </w:rPr>
+      </w:pPr>
+    </w:p>
+    <w:p>
+      <w:pPr>
+        <w:ind w:left="720"/>
+        <w:rPr>
+          <w:b/>
+          <w:bCs/>
+          <w:sz w:val="24"/>
+          <w:szCs w:val="24"/>
+        </w:rPr>
+      </w:pPr>
+    </w:p>
+    <w:p>
+      <w:pPr>
+        <w:ind w:left="720"/>
+        <w:rPr>
+          <w:b/>
+          <w:bCs/>
+          <w:sz w:val="24"/>
+          <w:szCs w:val="24"/>
+        </w:rPr>
+      </w:pPr>
+    </w:p>
+    <w:p>
+      <w:pPr>
+        <w:ind w:left="720"/>
+        <w:rPr>
+          <w:b/>
+          <w:bCs/>
+          <w:sz w:val="24"/>
+          <w:szCs w:val="24"/>
+        </w:rPr>
+      </w:pPr>
+    </w:p>
+    <w:p>
+      <w:pPr>
+        <w:ind w:left="720"/>
+        <w:rPr>
+          <w:b/>
+          <w:bCs/>
+          <w:sz w:val="24"/>
+          <w:szCs w:val="24"/>
+        </w:rPr>
+      </w:pPr>
+    </w:p>
+    <w:p>
+      <w:pPr>
+        <w:pStyle w:val="ListParagraph"/>
+        <w:rPr>
+          <w:b/>
+          <w:bCs/>
+          <w:sz w:val="24"/>
+          <w:szCs w:val="24"/>
+        </w:rPr>
+      </w:pPr>
+    </w:p>
+    <w:p/>
+    <w:p>
+      <w:pPr>
+        <w:pStyle w:val="ListParagraph"/>
+      </w:pPr>
+    </w:p>
+    <w:p>
+      <w:pPr>
+        <w:pStyle w:val="ListParagraph"/>
+      </w:pPr>
+    </w:p>
+    <w:p/>
     <w:sectPr>
       <w:pgSz w:w="11906" w:h="16838"/>
       <w:pgMar w:top="1440" w:right="1440" w:bottom="1440" w:left="1440" w:header="708" w:footer="708" w:gutter="0"/>
@@ -1655,7 +3875,7 @@
         <w:rFonts w:hint="default"/>
       </w:rPr>
     </w:lvl>
-    <w:lvl w:ilvl="1" w:tplc="38090019" w:tentative="1">
+    <w:lvl w:ilvl="1" w:tplc="38090019">
       <w:start w:val="1"/>
       <w:numFmt w:val="lowerLetter"/>
       <w:lvlText w:val="%2."/>
@@ -1729,6 +3949,119 @@
     </w:lvl>
   </w:abstractNum>
   <w:abstractNum w:abstractNumId="1" w15:restartNumberingAfterBreak="0">
+    <w:nsid w:val="1E892B74"/>
+    <w:multiLevelType w:val="hybridMultilevel"/>
+    <w:tmpl w:val="8B78E342"/>
+    <w:lvl w:ilvl="0" w:tplc="38090001">
+      <w:start w:val="1"/>
+      <w:numFmt w:val="bullet"/>
+      <w:lvlText w:val=""/>
+      <w:lvlJc w:val="left"/>
+      <w:pPr>
+        <w:ind w:left="1440" w:hanging="360"/>
+      </w:pPr>
+      <w:rPr>
+        <w:rFonts w:ascii="Symbol" w:hAnsi="Symbol" w:hint="default"/>
+      </w:rPr>
+    </w:lvl>
+    <w:lvl w:ilvl="1" w:tplc="38090003" w:tentative="1">
+      <w:start w:val="1"/>
+      <w:numFmt w:val="bullet"/>
+      <w:lvlText w:val="o"/>
+      <w:lvlJc w:val="left"/>
+      <w:pPr>
+        <w:ind w:left="2160" w:hanging="360"/>
+      </w:pPr>
+      <w:rPr>
+        <w:rFonts w:ascii="Courier New" w:hAnsi="Courier New" w:cs="Courier New" w:hint="default"/>
+      </w:rPr>
+    </w:lvl>
+    <w:lvl w:ilvl="2" w:tplc="38090005" w:tentative="1">
+      <w:start w:val="1"/>
+      <w:numFmt w:val="bullet"/>
+      <w:lvlText w:val=""/>
+      <w:lvlJc w:val="left"/>
+      <w:pPr>
+        <w:ind w:left="2880" w:hanging="360"/>
+      </w:pPr>
+      <w:rPr>
+        <w:rFonts w:ascii="Wingdings" w:hAnsi="Wingdings" w:hint="default"/>
+      </w:rPr>
+    </w:lvl>
+    <w:lvl w:ilvl="3" w:tplc="38090001" w:tentative="1">
+      <w:start w:val="1"/>
+      <w:numFmt w:val="bullet"/>
+      <w:lvlText w:val=""/>
+      <w:lvlJc w:val="left"/>
+      <w:pPr>
+        <w:ind w:left="3600" w:hanging="360"/>
+      </w:pPr>
+      <w:rPr>
+        <w:rFonts w:ascii="Symbol" w:hAnsi="Symbol" w:hint="default"/>
+      </w:rPr>
+    </w:lvl>
+    <w:lvl w:ilvl="4" w:tplc="38090003" w:tentative="1">
+      <w:start w:val="1"/>
+      <w:numFmt w:val="bullet"/>
+      <w:lvlText w:val="o"/>
+      <w:lvlJc w:val="left"/>
+      <w:pPr>
+        <w:ind w:left="4320" w:hanging="360"/>
+      </w:pPr>
+      <w:rPr>
+        <w:rFonts w:ascii="Courier New" w:hAnsi="Courier New" w:cs="Courier New" w:hint="default"/>
+      </w:rPr>
+    </w:lvl>
+    <w:lvl w:ilvl="5" w:tplc="38090005" w:tentative="1">
+      <w:start w:val="1"/>
+      <w:numFmt w:val="bullet"/>
+      <w:lvlText w:val=""/>
+      <w:lvlJc w:val="left"/>
+      <w:pPr>
+        <w:ind w:left="5040" w:hanging="360"/>
+      </w:pPr>
+      <w:rPr>
+        <w:rFonts w:ascii="Wingdings" w:hAnsi="Wingdings" w:hint="default"/>
+      </w:rPr>
+    </w:lvl>
+    <w:lvl w:ilvl="6" w:tplc="38090001" w:tentative="1">
+      <w:start w:val="1"/>
+      <w:numFmt w:val="bullet"/>
+      <w:lvlText w:val=""/>
+      <w:lvlJc w:val="left"/>
+      <w:pPr>
+        <w:ind w:left="5760" w:hanging="360"/>
+      </w:pPr>
+      <w:rPr>
+        <w:rFonts w:ascii="Symbol" w:hAnsi="Symbol" w:hint="default"/>
+      </w:rPr>
+    </w:lvl>
+    <w:lvl w:ilvl="7" w:tplc="38090003" w:tentative="1">
+      <w:start w:val="1"/>
+      <w:numFmt w:val="bullet"/>
+      <w:lvlText w:val="o"/>
+      <w:lvlJc w:val="left"/>
+      <w:pPr>
+        <w:ind w:left="6480" w:hanging="360"/>
+      </w:pPr>
+      <w:rPr>
+        <w:rFonts w:ascii="Courier New" w:hAnsi="Courier New" w:cs="Courier New" w:hint="default"/>
+      </w:rPr>
+    </w:lvl>
+    <w:lvl w:ilvl="8" w:tplc="38090005" w:tentative="1">
+      <w:start w:val="1"/>
+      <w:numFmt w:val="bullet"/>
+      <w:lvlText w:val=""/>
+      <w:lvlJc w:val="left"/>
+      <w:pPr>
+        <w:ind w:left="7200" w:hanging="360"/>
+      </w:pPr>
+      <w:rPr>
+        <w:rFonts w:ascii="Wingdings" w:hAnsi="Wingdings" w:hint="default"/>
+      </w:rPr>
+    </w:lvl>
+  </w:abstractNum>
+  <w:abstractNum w:abstractNumId="2" w15:restartNumberingAfterBreak="0">
     <w:nsid w:val="2108795C"/>
     <w:multiLevelType w:val="hybridMultilevel"/>
     <w:tmpl w:val="C20E4F58"/>
@@ -1744,7 +4077,7 @@
         <w:rFonts w:ascii="Symbol" w:hAnsi="Symbol" w:hint="default"/>
       </w:rPr>
     </w:lvl>
-    <w:lvl w:ilvl="1" w:tplc="38090003" w:tentative="1">
+    <w:lvl w:ilvl="1" w:tplc="38090003">
       <w:start w:val="1"/>
       <w:numFmt w:val="bullet"/>
       <w:lvlText w:val="o"/>
@@ -1841,7 +4174,7 @@
       </w:rPr>
     </w:lvl>
   </w:abstractNum>
-  <w:abstractNum w:abstractNumId="2" w15:restartNumberingAfterBreak="0">
+  <w:abstractNum w:abstractNumId="3" w15:restartNumberingAfterBreak="0">
     <w:nsid w:val="422075F2"/>
     <w:multiLevelType w:val="hybridMultilevel"/>
     <w:tmpl w:val="3D9C0238"/>
@@ -1954,7 +4287,120 @@
       </w:rPr>
     </w:lvl>
   </w:abstractNum>
-  <w:abstractNum w:abstractNumId="3" w15:restartNumberingAfterBreak="0">
+  <w:abstractNum w:abstractNumId="4" w15:restartNumberingAfterBreak="0">
+    <w:nsid w:val="4A561966"/>
+    <w:multiLevelType w:val="multilevel"/>
+    <w:tmpl w:val="26F03C96"/>
+    <w:lvl w:ilvl="0">
+      <w:start w:val="1"/>
+      <w:numFmt w:val="decimal"/>
+      <w:lvlText w:val="%1."/>
+      <w:lvlJc w:val="left"/>
+      <w:pPr>
+        <w:tabs>
+          <w:tab w:val="num" w:pos="720"/>
+        </w:tabs>
+        <w:ind w:left="720" w:hanging="360"/>
+      </w:pPr>
+    </w:lvl>
+    <w:lvl w:ilvl="1" w:tentative="1">
+      <w:start w:val="1"/>
+      <w:numFmt w:val="decimal"/>
+      <w:lvlText w:val="%2."/>
+      <w:lvlJc w:val="left"/>
+      <w:pPr>
+        <w:tabs>
+          <w:tab w:val="num" w:pos="1440"/>
+        </w:tabs>
+        <w:ind w:left="1440" w:hanging="360"/>
+      </w:pPr>
+    </w:lvl>
+    <w:lvl w:ilvl="2" w:tentative="1">
+      <w:start w:val="1"/>
+      <w:numFmt w:val="decimal"/>
+      <w:lvlText w:val="%3."/>
+      <w:lvlJc w:val="left"/>
+      <w:pPr>
+        <w:tabs>
+          <w:tab w:val="num" w:pos="2160"/>
+        </w:tabs>
+        <w:ind w:left="2160" w:hanging="360"/>
+      </w:pPr>
+    </w:lvl>
+    <w:lvl w:ilvl="3" w:tentative="1">
+      <w:start w:val="1"/>
+      <w:numFmt w:val="decimal"/>
+      <w:lvlText w:val="%4."/>
+      <w:lvlJc w:val="left"/>
+      <w:pPr>
+        <w:tabs>
+          <w:tab w:val="num" w:pos="2880"/>
+        </w:tabs>
+        <w:ind w:left="2880" w:hanging="360"/>
+      </w:pPr>
+    </w:lvl>
+    <w:lvl w:ilvl="4" w:tentative="1">
+      <w:start w:val="1"/>
+      <w:numFmt w:val="decimal"/>
+      <w:lvlText w:val="%5."/>
+      <w:lvlJc w:val="left"/>
+      <w:pPr>
+        <w:tabs>
+          <w:tab w:val="num" w:pos="3600"/>
+        </w:tabs>
+        <w:ind w:left="3600" w:hanging="360"/>
+      </w:pPr>
+    </w:lvl>
+    <w:lvl w:ilvl="5" w:tentative="1">
+      <w:start w:val="1"/>
+      <w:numFmt w:val="decimal"/>
+      <w:lvlText w:val="%6."/>
+      <w:lvlJc w:val="left"/>
+      <w:pPr>
+        <w:tabs>
+          <w:tab w:val="num" w:pos="4320"/>
+        </w:tabs>
+        <w:ind w:left="4320" w:hanging="360"/>
+      </w:pPr>
+    </w:lvl>
+    <w:lvl w:ilvl="6" w:tentative="1">
+      <w:start w:val="1"/>
+      <w:numFmt w:val="decimal"/>
+      <w:lvlText w:val="%7."/>
+      <w:lvlJc w:val="left"/>
+      <w:pPr>
+        <w:tabs>
+          <w:tab w:val="num" w:pos="5040"/>
+        </w:tabs>
+        <w:ind w:left="5040" w:hanging="360"/>
+      </w:pPr>
+    </w:lvl>
+    <w:lvl w:ilvl="7" w:tentative="1">
+      <w:start w:val="1"/>
+      <w:numFmt w:val="decimal"/>
+      <w:lvlText w:val="%8."/>
+      <w:lvlJc w:val="left"/>
+      <w:pPr>
+        <w:tabs>
+          <w:tab w:val="num" w:pos="5760"/>
+        </w:tabs>
+        <w:ind w:left="5760" w:hanging="360"/>
+      </w:pPr>
+    </w:lvl>
+    <w:lvl w:ilvl="8" w:tentative="1">
+      <w:start w:val="1"/>
+      <w:numFmt w:val="decimal"/>
+      <w:lvlText w:val="%9."/>
+      <w:lvlJc w:val="left"/>
+      <w:pPr>
+        <w:tabs>
+          <w:tab w:val="num" w:pos="6480"/>
+        </w:tabs>
+        <w:ind w:left="6480" w:hanging="360"/>
+      </w:pPr>
+    </w:lvl>
+  </w:abstractNum>
+  <w:abstractNum w:abstractNumId="5" w15:restartNumberingAfterBreak="0">
     <w:nsid w:val="64914BB6"/>
     <w:multiLevelType w:val="multilevel"/>
     <w:tmpl w:val="87DEE098"/>
@@ -2100,6 +4546,119 @@
       <w:rPr>
         <w:rFonts w:ascii="Wingdings" w:hAnsi="Wingdings" w:hint="default"/>
         <w:sz w:val="20"/>
+      </w:rPr>
+    </w:lvl>
+  </w:abstractNum>
+  <w:abstractNum w:abstractNumId="6" w15:restartNumberingAfterBreak="0">
+    <w:nsid w:val="7395630C"/>
+    <w:multiLevelType w:val="hybridMultilevel"/>
+    <w:tmpl w:val="31808484"/>
+    <w:lvl w:ilvl="0" w:tplc="38090001">
+      <w:start w:val="1"/>
+      <w:numFmt w:val="bullet"/>
+      <w:lvlText w:val=""/>
+      <w:lvlJc w:val="left"/>
+      <w:pPr>
+        <w:ind w:left="1080" w:hanging="360"/>
+      </w:pPr>
+      <w:rPr>
+        <w:rFonts w:ascii="Symbol" w:hAnsi="Symbol" w:hint="default"/>
+      </w:rPr>
+    </w:lvl>
+    <w:lvl w:ilvl="1" w:tplc="38090003" w:tentative="1">
+      <w:start w:val="1"/>
+      <w:numFmt w:val="bullet"/>
+      <w:lvlText w:val="o"/>
+      <w:lvlJc w:val="left"/>
+      <w:pPr>
+        <w:ind w:left="1800" w:hanging="360"/>
+      </w:pPr>
+      <w:rPr>
+        <w:rFonts w:ascii="Courier New" w:hAnsi="Courier New" w:cs="Courier New" w:hint="default"/>
+      </w:rPr>
+    </w:lvl>
+    <w:lvl w:ilvl="2" w:tplc="38090005" w:tentative="1">
+      <w:start w:val="1"/>
+      <w:numFmt w:val="bullet"/>
+      <w:lvlText w:val=""/>
+      <w:lvlJc w:val="left"/>
+      <w:pPr>
+        <w:ind w:left="2520" w:hanging="360"/>
+      </w:pPr>
+      <w:rPr>
+        <w:rFonts w:ascii="Wingdings" w:hAnsi="Wingdings" w:hint="default"/>
+      </w:rPr>
+    </w:lvl>
+    <w:lvl w:ilvl="3" w:tplc="38090001" w:tentative="1">
+      <w:start w:val="1"/>
+      <w:numFmt w:val="bullet"/>
+      <w:lvlText w:val=""/>
+      <w:lvlJc w:val="left"/>
+      <w:pPr>
+        <w:ind w:left="3240" w:hanging="360"/>
+      </w:pPr>
+      <w:rPr>
+        <w:rFonts w:ascii="Symbol" w:hAnsi="Symbol" w:hint="default"/>
+      </w:rPr>
+    </w:lvl>
+    <w:lvl w:ilvl="4" w:tplc="38090003" w:tentative="1">
+      <w:start w:val="1"/>
+      <w:numFmt w:val="bullet"/>
+      <w:lvlText w:val="o"/>
+      <w:lvlJc w:val="left"/>
+      <w:pPr>
+        <w:ind w:left="3960" w:hanging="360"/>
+      </w:pPr>
+      <w:rPr>
+        <w:rFonts w:ascii="Courier New" w:hAnsi="Courier New" w:cs="Courier New" w:hint="default"/>
+      </w:rPr>
+    </w:lvl>
+    <w:lvl w:ilvl="5" w:tplc="38090005" w:tentative="1">
+      <w:start w:val="1"/>
+      <w:numFmt w:val="bullet"/>
+      <w:lvlText w:val=""/>
+      <w:lvlJc w:val="left"/>
+      <w:pPr>
+        <w:ind w:left="4680" w:hanging="360"/>
+      </w:pPr>
+      <w:rPr>
+        <w:rFonts w:ascii="Wingdings" w:hAnsi="Wingdings" w:hint="default"/>
+      </w:rPr>
+    </w:lvl>
+    <w:lvl w:ilvl="6" w:tplc="38090001" w:tentative="1">
+      <w:start w:val="1"/>
+      <w:numFmt w:val="bullet"/>
+      <w:lvlText w:val=""/>
+      <w:lvlJc w:val="left"/>
+      <w:pPr>
+        <w:ind w:left="5400" w:hanging="360"/>
+      </w:pPr>
+      <w:rPr>
+        <w:rFonts w:ascii="Symbol" w:hAnsi="Symbol" w:hint="default"/>
+      </w:rPr>
+    </w:lvl>
+    <w:lvl w:ilvl="7" w:tplc="38090003" w:tentative="1">
+      <w:start w:val="1"/>
+      <w:numFmt w:val="bullet"/>
+      <w:lvlText w:val="o"/>
+      <w:lvlJc w:val="left"/>
+      <w:pPr>
+        <w:ind w:left="6120" w:hanging="360"/>
+      </w:pPr>
+      <w:rPr>
+        <w:rFonts w:ascii="Courier New" w:hAnsi="Courier New" w:cs="Courier New" w:hint="default"/>
+      </w:rPr>
+    </w:lvl>
+    <w:lvl w:ilvl="8" w:tplc="38090005" w:tentative="1">
+      <w:start w:val="1"/>
+      <w:numFmt w:val="bullet"/>
+      <w:lvlText w:val=""/>
+      <w:lvlJc w:val="left"/>
+      <w:pPr>
+        <w:ind w:left="6840" w:hanging="360"/>
+      </w:pPr>
+      <w:rPr>
+        <w:rFonts w:ascii="Wingdings" w:hAnsi="Wingdings" w:hint="default"/>
       </w:rPr>
     </w:lvl>
   </w:abstractNum>
@@ -2107,13 +4666,22 @@
     <w:abstractNumId w:val="0"/>
   </w:num>
   <w:num w:numId="2" w16cid:durableId="1977222904">
+    <w:abstractNumId w:val="5"/>
+  </w:num>
+  <w:num w:numId="3" w16cid:durableId="2075008245">
+    <w:abstractNumId w:val="2"/>
+  </w:num>
+  <w:num w:numId="4" w16cid:durableId="87894573">
     <w:abstractNumId w:val="3"/>
   </w:num>
-  <w:num w:numId="3" w16cid:durableId="2075008245">
+  <w:num w:numId="5" w16cid:durableId="214434426">
     <w:abstractNumId w:val="1"/>
   </w:num>
-  <w:num w:numId="4" w16cid:durableId="87894573">
-    <w:abstractNumId w:val="2"/>
+  <w:num w:numId="6" w16cid:durableId="1544900441">
+    <w:abstractNumId w:val="4"/>
+  </w:num>
+  <w:num w:numId="7" w16cid:durableId="361128308">
+    <w:abstractNumId w:val="6"/>
   </w:num>
 </w:numbering>
 </file>
@@ -2522,7 +5090,6 @@
   <w:style w:type="character" w:default="1" w:styleId="DefaultParagraphFont">
     <w:name w:val="Default Paragraph Font"/>
     <w:uiPriority w:val="1"/>
-    <w:semiHidden/>
     <w:unhideWhenUsed/>
   </w:style>
   <w:style w:type="table" w:default="1" w:styleId="TableNormal">
@@ -2556,6 +5123,29 @@
       <w:ind w:left="720"/>
       <w:contextualSpacing/>
     </w:pPr>
+  </w:style>
+  <w:style w:type="character" w:styleId="Hyperlink">
+    <w:name w:val="Hyperlink"/>
+    <w:basedOn w:val="DefaultParagraphFont"/>
+    <w:uiPriority w:val="99"/>
+    <w:unhideWhenUsed/>
+    <w:rsid w:val="00243686"/>
+    <w:rPr>
+      <w:color w:val="0563C1" w:themeColor="hyperlink"/>
+      <w:u w:val="single"/>
+    </w:rPr>
+  </w:style>
+  <w:style w:type="character" w:styleId="UnresolvedMention">
+    <w:name w:val="Unresolved Mention"/>
+    <w:basedOn w:val="DefaultParagraphFont"/>
+    <w:uiPriority w:val="99"/>
+    <w:semiHidden/>
+    <w:unhideWhenUsed/>
+    <w:rsid w:val="00243686"/>
+    <w:rPr>
+      <w:color w:val="605E5C"/>
+      <w:shd w:val="clear" w:color="auto" w:fill="E1DFDD"/>
+    </w:rPr>
   </w:style>
 </w:styles>
 </file>

</xml_diff>